<commit_message>
cambios manual de usuario
</commit_message>
<xml_diff>
--- a/docs/ManualdeUsuarioSnakeBox.docx
+++ b/docs/ManualdeUsuarioSnakeBox.docx
@@ -10,11 +10,13 @@
           <w:docPartUnique/>
         </w:docPartObj>
       </w:sdtPr>
+      <w:sdtEndPr/>
       <w:sdtContent>
         <w:p>
           <w:r>
             <w:rPr>
               <w:noProof/>
+              <w:lang w:eastAsia="es-ES"/>
             </w:rPr>
             <mc:AlternateContent>
               <mc:Choice Requires="wpg">
@@ -220,7 +222,7 @@
                                 <a:avLst/>
                               </a:prstGeom>
                               <a:blipFill>
-                                <a:blip r:embed="rId7"/>
+                                <a:blip r:embed="rId9"/>
                                 <a:stretch>
                                   <a:fillRect r="-7574"/>
                                 </a:stretch>
@@ -272,7 +274,7 @@
                       <v:path arrowok="t" o:connecttype="custom" o:connectlocs="0,0;7315200,0;7315200,1130373;3620757,733885;0,1092249;0,0" o:connectangles="0,0,0,0,0,0"/>
                     </v:shape>
                     <v:rect id="Rectángulo 151" o:spid="_x0000_s1028" style="position:absolute;width:73152;height:12161;visibility:visible;mso-wrap-style:square;v-text-anchor:middle" o:gfxdata="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" stroked="f" strokeweight="1pt">
-                      <v:fill r:id="rId8" o:title="" recolor="t" rotate="t" type="frame"/>
+                      <v:fill r:id="rId10" o:title="" recolor="t" rotate="t" type="frame"/>
                     </v:rect>
                     <w10:wrap anchorx="page" anchory="page"/>
                   </v:group>
@@ -283,6 +285,7 @@
           <w:r>
             <w:rPr>
               <w:noProof/>
+              <w:lang w:eastAsia="es-ES"/>
             </w:rPr>
             <mc:AlternateContent>
               <mc:Choice Requires="wps">
@@ -356,6 +359,7 @@
                                   <w:dataBinding w:prefixMappings="xmlns:ns0='http://purl.org/dc/elements/1.1/' xmlns:ns1='http://schemas.openxmlformats.org/package/2006/metadata/core-properties' " w:xpath="/ns1:coreProperties[1]/ns0:creator[1]" w:storeItemID="{6C3C8BC8-F283-45AE-878A-BAB7291924A1}"/>
                                   <w:text/>
                                 </w:sdtPr>
+                                <w:sdtEndPr/>
                                 <w:sdtContent>
                                   <w:p>
                                     <w:pPr>
@@ -420,6 +424,7 @@
                                     <w:dataBinding w:prefixMappings="xmlns:ns0='http://schemas.microsoft.com/office/2006/coverPageProps' " w:xpath="/ns0:CoverPageProperties[1]/ns0:CompanyEmail[1]" w:storeItemID="{55AF091B-3C7A-41E3-B477-F2FDAA23CFDA}"/>
                                     <w:text/>
                                   </w:sdtPr>
+                                  <w:sdtEndPr/>
                                   <w:sdtContent>
                                     <w:r>
                                       <w:rPr>
@@ -474,6 +479,7 @@
                             <w:dataBinding w:prefixMappings="xmlns:ns0='http://purl.org/dc/elements/1.1/' xmlns:ns1='http://schemas.openxmlformats.org/package/2006/metadata/core-properties' " w:xpath="/ns1:coreProperties[1]/ns0:creator[1]" w:storeItemID="{6C3C8BC8-F283-45AE-878A-BAB7291924A1}"/>
                             <w:text/>
                           </w:sdtPr>
+                          <w:sdtEndPr/>
                           <w:sdtContent>
                             <w:p>
                               <w:pPr>
@@ -538,6 +544,7 @@
                               <w:dataBinding w:prefixMappings="xmlns:ns0='http://schemas.microsoft.com/office/2006/coverPageProps' " w:xpath="/ns0:CoverPageProperties[1]/ns0:CompanyEmail[1]" w:storeItemID="{55AF091B-3C7A-41E3-B477-F2FDAA23CFDA}"/>
                               <w:text/>
                             </w:sdtPr>
+                            <w:sdtEndPr/>
                             <w:sdtContent>
                               <w:r>
                                 <w:rPr>
@@ -561,6 +568,7 @@
           <w:r>
             <w:rPr>
               <w:noProof/>
+              <w:lang w:eastAsia="es-ES"/>
             </w:rPr>
             <mc:AlternateContent>
               <mc:Choice Requires="wps">
@@ -653,6 +661,7 @@
                                   <w:dataBinding w:prefixMappings="xmlns:ns0='http://schemas.microsoft.com/office/2006/coverPageProps' " w:xpath="/ns0:CoverPageProperties[1]/ns0:Abstract[1]" w:storeItemID="{55AF091B-3C7A-41E3-B477-F2FDAA23CFDA}"/>
                                   <w:text w:multiLine="1"/>
                                 </w:sdtPr>
+                                <w:sdtEndPr/>
                                 <w:sdtContent>
                                   <w:p>
                                     <w:pPr>
@@ -750,6 +759,7 @@
                             <w:dataBinding w:prefixMappings="xmlns:ns0='http://schemas.microsoft.com/office/2006/coverPageProps' " w:xpath="/ns0:CoverPageProperties[1]/ns0:Abstract[1]" w:storeItemID="{55AF091B-3C7A-41E3-B477-F2FDAA23CFDA}"/>
                             <w:text w:multiLine="1"/>
                           </w:sdtPr>
+                          <w:sdtEndPr/>
                           <w:sdtContent>
                             <w:p>
                               <w:pPr>
@@ -801,6 +811,7 @@
           <w:r>
             <w:rPr>
               <w:noProof/>
+              <w:lang w:eastAsia="es-ES"/>
             </w:rPr>
             <mc:AlternateContent>
               <mc:Choice Requires="wps">
@@ -1006,14 +1017,721 @@
         </w:p>
       </w:sdtContent>
     </w:sdt>
-    <w:p>
-      <w:proofErr w:type="spellStart"/>
-      <w:r>
-        <w:lastRenderedPageBreak/>
-        <w:t>Indice</w:t>
-      </w:r>
-      <w:proofErr w:type="spellEnd"/>
-    </w:p>
+    <w:sdt>
+      <w:sdtPr>
+        <w:id w:val="-609050237"/>
+        <w:docPartObj>
+          <w:docPartGallery w:val="Table of Contents"/>
+          <w:docPartUnique/>
+        </w:docPartObj>
+      </w:sdtPr>
+      <w:sdtEndPr>
+        <w:rPr>
+          <w:rFonts w:asciiTheme="minorHAnsi" w:eastAsiaTheme="minorHAnsi" w:hAnsiTheme="minorHAnsi" w:cstheme="minorBidi"/>
+          <w:b/>
+          <w:bCs/>
+          <w:color w:val="auto"/>
+          <w:sz w:val="22"/>
+          <w:szCs w:val="22"/>
+          <w:lang w:eastAsia="en-US"/>
+        </w:rPr>
+      </w:sdtEndPr>
+      <w:sdtContent>
+        <w:p>
+          <w:pPr>
+            <w:pStyle w:val="TtulodeTDC"/>
+          </w:pPr>
+          <w:r>
+            <w:t>Índice</w:t>
+          </w:r>
+        </w:p>
+        <w:p>
+          <w:pPr>
+            <w:pStyle w:val="TDC1"/>
+            <w:tabs>
+              <w:tab w:val="right" w:leader="dot" w:pos="8494"/>
+            </w:tabs>
+            <w:rPr>
+              <w:rFonts w:eastAsiaTheme="minorEastAsia"/>
+              <w:noProof/>
+              <w:lang w:eastAsia="es-ES"/>
+            </w:rPr>
+          </w:pPr>
+          <w:r>
+            <w:fldChar w:fldCharType="begin"/>
+          </w:r>
+          <w:r>
+            <w:instrText xml:space="preserve"> TOC \o "1-3" \h \z \u </w:instrText>
+          </w:r>
+          <w:r>
+            <w:fldChar w:fldCharType="separate"/>
+          </w:r>
+          <w:hyperlink w:anchor="_Toc392808258" w:history="1">
+            <w:r>
+              <w:rPr>
+                <w:rStyle w:val="Hipervnculo"/>
+                <w:b/>
+                <w:noProof/>
+              </w:rPr>
+              <w:t>Introducción</w:t>
+            </w:r>
+            <w:r>
+              <w:rPr>
+                <w:noProof/>
+                <w:webHidden/>
+              </w:rPr>
+              <w:tab/>
+            </w:r>
+            <w:r>
+              <w:rPr>
+                <w:noProof/>
+                <w:webHidden/>
+              </w:rPr>
+              <w:fldChar w:fldCharType="begin"/>
+            </w:r>
+            <w:r>
+              <w:rPr>
+                <w:noProof/>
+                <w:webHidden/>
+              </w:rPr>
+              <w:instrText xml:space="preserve"> PAGEREF _Toc392808258 \h </w:instrText>
+            </w:r>
+            <w:r>
+              <w:rPr>
+                <w:noProof/>
+                <w:webHidden/>
+              </w:rPr>
+            </w:r>
+            <w:r>
+              <w:rPr>
+                <w:noProof/>
+                <w:webHidden/>
+              </w:rPr>
+              <w:fldChar w:fldCharType="separate"/>
+            </w:r>
+            <w:r>
+              <w:rPr>
+                <w:noProof/>
+                <w:webHidden/>
+              </w:rPr>
+              <w:t>2</w:t>
+            </w:r>
+            <w:r>
+              <w:rPr>
+                <w:noProof/>
+                <w:webHidden/>
+              </w:rPr>
+              <w:fldChar w:fldCharType="end"/>
+            </w:r>
+          </w:hyperlink>
+        </w:p>
+        <w:p>
+          <w:pPr>
+            <w:pStyle w:val="TDC1"/>
+            <w:tabs>
+              <w:tab w:val="right" w:leader="dot" w:pos="8494"/>
+            </w:tabs>
+            <w:rPr>
+              <w:rFonts w:eastAsiaTheme="minorEastAsia"/>
+              <w:noProof/>
+              <w:lang w:eastAsia="es-ES"/>
+            </w:rPr>
+          </w:pPr>
+          <w:hyperlink w:anchor="_Toc392808259" w:history="1">
+            <w:r>
+              <w:rPr>
+                <w:rStyle w:val="Hipervnculo"/>
+                <w:b/>
+                <w:noProof/>
+              </w:rPr>
+              <w:t>Contenido</w:t>
+            </w:r>
+            <w:r>
+              <w:rPr>
+                <w:noProof/>
+                <w:webHidden/>
+              </w:rPr>
+              <w:tab/>
+            </w:r>
+            <w:r>
+              <w:rPr>
+                <w:noProof/>
+                <w:webHidden/>
+              </w:rPr>
+              <w:fldChar w:fldCharType="begin"/>
+            </w:r>
+            <w:r>
+              <w:rPr>
+                <w:noProof/>
+                <w:webHidden/>
+              </w:rPr>
+              <w:instrText xml:space="preserve"> PAGEREF _Toc392808259 \h </w:instrText>
+            </w:r>
+            <w:r>
+              <w:rPr>
+                <w:noProof/>
+                <w:webHidden/>
+              </w:rPr>
+            </w:r>
+            <w:r>
+              <w:rPr>
+                <w:noProof/>
+                <w:webHidden/>
+              </w:rPr>
+              <w:fldChar w:fldCharType="separate"/>
+            </w:r>
+            <w:r>
+              <w:rPr>
+                <w:noProof/>
+                <w:webHidden/>
+              </w:rPr>
+              <w:t>2</w:t>
+            </w:r>
+            <w:r>
+              <w:rPr>
+                <w:noProof/>
+                <w:webHidden/>
+              </w:rPr>
+              <w:fldChar w:fldCharType="end"/>
+            </w:r>
+          </w:hyperlink>
+        </w:p>
+        <w:p>
+          <w:pPr>
+            <w:pStyle w:val="TDC2"/>
+            <w:tabs>
+              <w:tab w:val="left" w:pos="660"/>
+              <w:tab w:val="right" w:leader="dot" w:pos="8494"/>
+            </w:tabs>
+            <w:rPr>
+              <w:rFonts w:eastAsiaTheme="minorEastAsia"/>
+              <w:noProof/>
+              <w:lang w:eastAsia="es-ES"/>
+            </w:rPr>
+          </w:pPr>
+          <w:hyperlink w:anchor="_Toc392808260" w:history="1">
+            <w:r>
+              <w:rPr>
+                <w:rStyle w:val="Hipervnculo"/>
+                <w:b/>
+                <w:noProof/>
+              </w:rPr>
+              <w:t>1.</w:t>
+            </w:r>
+            <w:r>
+              <w:rPr>
+                <w:rFonts w:eastAsiaTheme="minorEastAsia"/>
+                <w:noProof/>
+                <w:lang w:eastAsia="es-ES"/>
+              </w:rPr>
+              <w:tab/>
+            </w:r>
+            <w:r>
+              <w:rPr>
+                <w:rStyle w:val="Hipervnculo"/>
+                <w:b/>
+                <w:noProof/>
+              </w:rPr>
+              <w:t>Ejecución</w:t>
+            </w:r>
+            <w:r>
+              <w:rPr>
+                <w:noProof/>
+                <w:webHidden/>
+              </w:rPr>
+              <w:tab/>
+            </w:r>
+            <w:r>
+              <w:rPr>
+                <w:noProof/>
+                <w:webHidden/>
+              </w:rPr>
+              <w:fldChar w:fldCharType="begin"/>
+            </w:r>
+            <w:r>
+              <w:rPr>
+                <w:noProof/>
+                <w:webHidden/>
+              </w:rPr>
+              <w:instrText xml:space="preserve"> PAGEREF _Toc392808260 \h </w:instrText>
+            </w:r>
+            <w:r>
+              <w:rPr>
+                <w:noProof/>
+                <w:webHidden/>
+              </w:rPr>
+            </w:r>
+            <w:r>
+              <w:rPr>
+                <w:noProof/>
+                <w:webHidden/>
+              </w:rPr>
+              <w:fldChar w:fldCharType="separate"/>
+            </w:r>
+            <w:r>
+              <w:rPr>
+                <w:noProof/>
+                <w:webHidden/>
+              </w:rPr>
+              <w:t>2</w:t>
+            </w:r>
+            <w:r>
+              <w:rPr>
+                <w:noProof/>
+                <w:webHidden/>
+              </w:rPr>
+              <w:fldChar w:fldCharType="end"/>
+            </w:r>
+          </w:hyperlink>
+        </w:p>
+        <w:p>
+          <w:pPr>
+            <w:pStyle w:val="TDC3"/>
+            <w:tabs>
+              <w:tab w:val="left" w:pos="1100"/>
+              <w:tab w:val="right" w:leader="dot" w:pos="8494"/>
+            </w:tabs>
+            <w:rPr>
+              <w:rFonts w:eastAsiaTheme="minorEastAsia"/>
+              <w:noProof/>
+              <w:lang w:eastAsia="es-ES"/>
+            </w:rPr>
+          </w:pPr>
+          <w:hyperlink w:anchor="_Toc392808261" w:history="1">
+            <w:r>
+              <w:rPr>
+                <w:rStyle w:val="Hipervnculo"/>
+                <w:rFonts w:cs="Arial"/>
+                <w:noProof/>
+              </w:rPr>
+              <w:t>1.1.</w:t>
+            </w:r>
+            <w:r>
+              <w:rPr>
+                <w:rFonts w:eastAsiaTheme="minorEastAsia"/>
+                <w:noProof/>
+                <w:lang w:eastAsia="es-ES"/>
+              </w:rPr>
+              <w:tab/>
+            </w:r>
+            <w:r>
+              <w:rPr>
+                <w:rStyle w:val="Hipervnculo"/>
+                <w:rFonts w:cs="Arial"/>
+                <w:noProof/>
+              </w:rPr>
+              <w:t>Desde software</w:t>
+            </w:r>
+            <w:r>
+              <w:rPr>
+                <w:noProof/>
+                <w:webHidden/>
+              </w:rPr>
+              <w:tab/>
+            </w:r>
+            <w:r>
+              <w:rPr>
+                <w:noProof/>
+                <w:webHidden/>
+              </w:rPr>
+              <w:fldChar w:fldCharType="begin"/>
+            </w:r>
+            <w:r>
+              <w:rPr>
+                <w:noProof/>
+                <w:webHidden/>
+              </w:rPr>
+              <w:instrText xml:space="preserve"> PAGEREF _Toc392808261 \h </w:instrText>
+            </w:r>
+            <w:r>
+              <w:rPr>
+                <w:noProof/>
+                <w:webHidden/>
+              </w:rPr>
+            </w:r>
+            <w:r>
+              <w:rPr>
+                <w:noProof/>
+                <w:webHidden/>
+              </w:rPr>
+              <w:fldChar w:fldCharType="separate"/>
+            </w:r>
+            <w:r>
+              <w:rPr>
+                <w:noProof/>
+                <w:webHidden/>
+              </w:rPr>
+              <w:t>2</w:t>
+            </w:r>
+            <w:r>
+              <w:rPr>
+                <w:noProof/>
+                <w:webHidden/>
+              </w:rPr>
+              <w:fldChar w:fldCharType="end"/>
+            </w:r>
+          </w:hyperlink>
+        </w:p>
+        <w:p>
+          <w:pPr>
+            <w:pStyle w:val="TDC2"/>
+            <w:tabs>
+              <w:tab w:val="left" w:pos="660"/>
+              <w:tab w:val="right" w:leader="dot" w:pos="8494"/>
+            </w:tabs>
+            <w:rPr>
+              <w:rFonts w:eastAsiaTheme="minorEastAsia"/>
+              <w:noProof/>
+              <w:lang w:eastAsia="es-ES"/>
+            </w:rPr>
+          </w:pPr>
+          <w:hyperlink w:anchor="_Toc392808262" w:history="1">
+            <w:r>
+              <w:rPr>
+                <w:rStyle w:val="Hipervnculo"/>
+                <w:b/>
+                <w:noProof/>
+              </w:rPr>
+              <w:t>2.</w:t>
+            </w:r>
+            <w:r>
+              <w:rPr>
+                <w:rFonts w:eastAsiaTheme="minorEastAsia"/>
+                <w:noProof/>
+                <w:lang w:eastAsia="es-ES"/>
+              </w:rPr>
+              <w:tab/>
+            </w:r>
+            <w:r>
+              <w:rPr>
+                <w:rStyle w:val="Hipervnculo"/>
+                <w:b/>
+                <w:noProof/>
+              </w:rPr>
+              <w:t>Uso de la aplicación</w:t>
+            </w:r>
+            <w:r>
+              <w:rPr>
+                <w:noProof/>
+                <w:webHidden/>
+              </w:rPr>
+              <w:tab/>
+            </w:r>
+            <w:r>
+              <w:rPr>
+                <w:noProof/>
+                <w:webHidden/>
+              </w:rPr>
+              <w:fldChar w:fldCharType="begin"/>
+            </w:r>
+            <w:r>
+              <w:rPr>
+                <w:noProof/>
+                <w:webHidden/>
+              </w:rPr>
+              <w:instrText xml:space="preserve"> PAGEREF _Toc392808262 \h </w:instrText>
+            </w:r>
+            <w:r>
+              <w:rPr>
+                <w:noProof/>
+                <w:webHidden/>
+              </w:rPr>
+            </w:r>
+            <w:r>
+              <w:rPr>
+                <w:noProof/>
+                <w:webHidden/>
+              </w:rPr>
+              <w:fldChar w:fldCharType="separate"/>
+            </w:r>
+            <w:r>
+              <w:rPr>
+                <w:noProof/>
+                <w:webHidden/>
+              </w:rPr>
+              <w:t>2</w:t>
+            </w:r>
+            <w:r>
+              <w:rPr>
+                <w:noProof/>
+                <w:webHidden/>
+              </w:rPr>
+              <w:fldChar w:fldCharType="end"/>
+            </w:r>
+          </w:hyperlink>
+        </w:p>
+        <w:p>
+          <w:pPr>
+            <w:pStyle w:val="TDC3"/>
+            <w:tabs>
+              <w:tab w:val="left" w:pos="1100"/>
+              <w:tab w:val="right" w:leader="dot" w:pos="8494"/>
+            </w:tabs>
+            <w:rPr>
+              <w:rFonts w:eastAsiaTheme="minorEastAsia"/>
+              <w:noProof/>
+              <w:lang w:eastAsia="es-ES"/>
+            </w:rPr>
+          </w:pPr>
+          <w:hyperlink w:anchor="_Toc392808263" w:history="1">
+            <w:r>
+              <w:rPr>
+                <w:rStyle w:val="Hipervnculo"/>
+                <w:rFonts w:cs="Arial"/>
+                <w:noProof/>
+              </w:rPr>
+              <w:t>2.1.</w:t>
+            </w:r>
+            <w:r>
+              <w:rPr>
+                <w:rFonts w:eastAsiaTheme="minorEastAsia"/>
+                <w:noProof/>
+                <w:lang w:eastAsia="es-ES"/>
+              </w:rPr>
+              <w:tab/>
+            </w:r>
+            <w:r>
+              <w:rPr>
+                <w:rStyle w:val="Hipervnculo"/>
+                <w:rFonts w:cs="Arial"/>
+                <w:noProof/>
+              </w:rPr>
+              <w:t>Creación de usuario</w:t>
+            </w:r>
+            <w:r>
+              <w:rPr>
+                <w:noProof/>
+                <w:webHidden/>
+              </w:rPr>
+              <w:tab/>
+            </w:r>
+            <w:r>
+              <w:rPr>
+                <w:noProof/>
+                <w:webHidden/>
+              </w:rPr>
+              <w:fldChar w:fldCharType="begin"/>
+            </w:r>
+            <w:r>
+              <w:rPr>
+                <w:noProof/>
+                <w:webHidden/>
+              </w:rPr>
+              <w:instrText xml:space="preserve"> PAGEREF _Toc392808263 \h </w:instrText>
+            </w:r>
+            <w:r>
+              <w:rPr>
+                <w:noProof/>
+                <w:webHidden/>
+              </w:rPr>
+            </w:r>
+            <w:r>
+              <w:rPr>
+                <w:noProof/>
+                <w:webHidden/>
+              </w:rPr>
+              <w:fldChar w:fldCharType="separate"/>
+            </w:r>
+            <w:r>
+              <w:rPr>
+                <w:noProof/>
+                <w:webHidden/>
+              </w:rPr>
+              <w:t>2</w:t>
+            </w:r>
+            <w:r>
+              <w:rPr>
+                <w:noProof/>
+                <w:webHidden/>
+              </w:rPr>
+              <w:fldChar w:fldCharType="end"/>
+            </w:r>
+          </w:hyperlink>
+        </w:p>
+        <w:p>
+          <w:pPr>
+            <w:pStyle w:val="TDC3"/>
+            <w:tabs>
+              <w:tab w:val="left" w:pos="1100"/>
+              <w:tab w:val="right" w:leader="dot" w:pos="8494"/>
+            </w:tabs>
+            <w:rPr>
+              <w:rFonts w:eastAsiaTheme="minorEastAsia"/>
+              <w:noProof/>
+              <w:lang w:eastAsia="es-ES"/>
+            </w:rPr>
+          </w:pPr>
+          <w:hyperlink w:anchor="_Toc392808264" w:history="1">
+            <w:r>
+              <w:rPr>
+                <w:rStyle w:val="Hipervnculo"/>
+                <w:noProof/>
+              </w:rPr>
+              <w:t>2.2.</w:t>
+            </w:r>
+            <w:r>
+              <w:rPr>
+                <w:rFonts w:eastAsiaTheme="minorEastAsia"/>
+                <w:noProof/>
+                <w:lang w:eastAsia="es-ES"/>
+              </w:rPr>
+              <w:tab/>
+            </w:r>
+            <w:r>
+              <w:rPr>
+                <w:rStyle w:val="Hipervnculo"/>
+                <w:noProof/>
+              </w:rPr>
+              <w:t>Establecer directorio local</w:t>
+            </w:r>
+            <w:r>
+              <w:rPr>
+                <w:noProof/>
+                <w:webHidden/>
+              </w:rPr>
+              <w:tab/>
+            </w:r>
+            <w:r>
+              <w:rPr>
+                <w:noProof/>
+                <w:webHidden/>
+              </w:rPr>
+              <w:fldChar w:fldCharType="begin"/>
+            </w:r>
+            <w:r>
+              <w:rPr>
+                <w:noProof/>
+                <w:webHidden/>
+              </w:rPr>
+              <w:instrText xml:space="preserve"> PAGEREF _Toc392808264 \h </w:instrText>
+            </w:r>
+            <w:r>
+              <w:rPr>
+                <w:noProof/>
+                <w:webHidden/>
+              </w:rPr>
+            </w:r>
+            <w:r>
+              <w:rPr>
+                <w:noProof/>
+                <w:webHidden/>
+              </w:rPr>
+              <w:fldChar w:fldCharType="separate"/>
+            </w:r>
+            <w:r>
+              <w:rPr>
+                <w:noProof/>
+                <w:webHidden/>
+              </w:rPr>
+              <w:t>3</w:t>
+            </w:r>
+            <w:r>
+              <w:rPr>
+                <w:noProof/>
+                <w:webHidden/>
+              </w:rPr>
+              <w:fldChar w:fldCharType="end"/>
+            </w:r>
+          </w:hyperlink>
+        </w:p>
+        <w:p>
+          <w:pPr>
+            <w:pStyle w:val="TDC3"/>
+            <w:tabs>
+              <w:tab w:val="left" w:pos="1100"/>
+              <w:tab w:val="right" w:leader="dot" w:pos="8494"/>
+            </w:tabs>
+            <w:rPr>
+              <w:rFonts w:eastAsiaTheme="minorEastAsia"/>
+              <w:noProof/>
+              <w:lang w:eastAsia="es-ES"/>
+            </w:rPr>
+          </w:pPr>
+          <w:hyperlink w:anchor="_Toc392808265" w:history="1">
+            <w:r>
+              <w:rPr>
+                <w:rStyle w:val="Hipervnculo"/>
+                <w:noProof/>
+              </w:rPr>
+              <w:t>2.3.</w:t>
+            </w:r>
+            <w:r>
+              <w:rPr>
+                <w:rFonts w:eastAsiaTheme="minorEastAsia"/>
+                <w:noProof/>
+                <w:lang w:eastAsia="es-ES"/>
+              </w:rPr>
+              <w:tab/>
+            </w:r>
+            <w:r>
+              <w:rPr>
+                <w:rStyle w:val="Hipervnculo"/>
+                <w:noProof/>
+              </w:rPr>
+              <w:t>Descargar archivos del servidor</w:t>
+            </w:r>
+            <w:r>
+              <w:rPr>
+                <w:noProof/>
+                <w:webHidden/>
+              </w:rPr>
+              <w:tab/>
+            </w:r>
+            <w:r>
+              <w:rPr>
+                <w:noProof/>
+                <w:webHidden/>
+              </w:rPr>
+              <w:fldChar w:fldCharType="begin"/>
+            </w:r>
+            <w:r>
+              <w:rPr>
+                <w:noProof/>
+                <w:webHidden/>
+              </w:rPr>
+              <w:instrText xml:space="preserve"> PAGEREF _Toc392808265 \h </w:instrText>
+            </w:r>
+            <w:r>
+              <w:rPr>
+                <w:noProof/>
+                <w:webHidden/>
+              </w:rPr>
+            </w:r>
+            <w:r>
+              <w:rPr>
+                <w:noProof/>
+                <w:webHidden/>
+              </w:rPr>
+              <w:fldChar w:fldCharType="separate"/>
+            </w:r>
+            <w:r>
+              <w:rPr>
+                <w:noProof/>
+                <w:webHidden/>
+              </w:rPr>
+              <w:t>3</w:t>
+            </w:r>
+            <w:r>
+              <w:rPr>
+                <w:noProof/>
+                <w:webHidden/>
+              </w:rPr>
+              <w:fldChar w:fldCharType="end"/>
+            </w:r>
+          </w:hyperlink>
+        </w:p>
+        <w:p>
+          <w:r>
+            <w:rPr>
+              <w:b/>
+              <w:bCs/>
+            </w:rPr>
+            <w:fldChar w:fldCharType="end"/>
+          </w:r>
+        </w:p>
+      </w:sdtContent>
+    </w:sdt>
+    <w:p/>
     <w:p/>
     <w:p/>
     <w:p/>
@@ -1047,108 +1765,940 @@
     <w:p>
       <w:pPr>
         <w:pStyle w:val="Ttulo1"/>
-      </w:pPr>
-      <w:r>
-        <w:lastRenderedPageBreak/>
+        <w:rPr>
+          <w:b/>
+        </w:rPr>
+      </w:pPr>
+      <w:bookmarkStart w:id="0" w:name="_Toc392808258"/>
+      <w:r>
+        <w:rPr>
+          <w:b/>
+        </w:rPr>
         <w:t>Introducción</w:t>
       </w:r>
-    </w:p>
-    <w:p>
-      <w:pPr>
-        <w:jc w:val="both"/>
-        <w:rPr>
-          <w:rFonts w:ascii="Arial" w:hAnsi="Arial" w:cs="Arial"/>
-          <w:sz w:val="24"/>
-        </w:rPr>
-      </w:pPr>
-      <w:proofErr w:type="spellStart"/>
-      <w:r>
-        <w:rPr>
-          <w:rFonts w:ascii="Arial" w:hAnsi="Arial" w:cs="Arial"/>
-          <w:b/>
-          <w:sz w:val="24"/>
-        </w:rPr>
-        <w:t>SnakeBox</w:t>
-      </w:r>
-      <w:proofErr w:type="spellEnd"/>
-      <w:r>
-        <w:rPr>
-          <w:rFonts w:ascii="Arial" w:hAnsi="Arial" w:cs="Arial"/>
-          <w:sz w:val="24"/>
-        </w:rPr>
-        <w:t xml:space="preserve"> es una aplicación cliente-servidor que simula el almacenamiento de archivos de texto en la nube mediante el uso de mecanismos de sincronización, el cual le permite a un usuario local almacenar archivos en su directorio local y estos son subidos automáticamente al servidor.</w:t>
-      </w:r>
-    </w:p>
-    <w:p>
-      <w:pPr>
-        <w:jc w:val="both"/>
-        <w:rPr>
-          <w:rFonts w:ascii="Arial" w:hAnsi="Arial" w:cs="Arial"/>
-          <w:sz w:val="24"/>
-        </w:rPr>
-      </w:pPr>
-    </w:p>
-    <w:p>
-      <w:pPr>
-        <w:jc w:val="both"/>
-        <w:rPr>
-          <w:rFonts w:ascii="Arial" w:hAnsi="Arial" w:cs="Arial"/>
-          <w:sz w:val="24"/>
-        </w:rPr>
-      </w:pPr>
-      <w:r>
-        <w:rPr>
-          <w:rFonts w:ascii="Arial" w:hAnsi="Arial" w:cs="Arial"/>
-          <w:sz w:val="24"/>
-        </w:rPr>
-        <w:t xml:space="preserve">En el siguiente documento describe como ejecutar la aplicación </w:t>
-      </w:r>
-      <w:proofErr w:type="spellStart"/>
-      <w:r>
-        <w:rPr>
-          <w:rFonts w:ascii="Arial" w:hAnsi="Arial" w:cs="Arial"/>
-          <w:b/>
-          <w:sz w:val="24"/>
-        </w:rPr>
-        <w:t>SnakeBox</w:t>
-      </w:r>
-      <w:proofErr w:type="spellEnd"/>
-      <w:r>
-        <w:rPr>
-          <w:rFonts w:ascii="Arial" w:hAnsi="Arial" w:cs="Arial"/>
-          <w:sz w:val="24"/>
-        </w:rPr>
-        <w:t>, el cual contendrá imágenes de la aplicación con su respectiva explicación y el uso correcto de los comandos a ejecutar.</w:t>
-      </w:r>
-    </w:p>
-    <w:p>
-      <w:pPr>
-        <w:rPr>
-          <w:rFonts w:ascii="Arial" w:hAnsi="Arial" w:cs="Arial"/>
-          <w:sz w:val="24"/>
-        </w:rPr>
-      </w:pPr>
-    </w:p>
-    <w:p>
-      <w:pPr>
-        <w:rPr>
-          <w:rFonts w:ascii="Arial" w:hAnsi="Arial" w:cs="Arial"/>
-          <w:sz w:val="24"/>
-        </w:rPr>
-      </w:pPr>
-      <w:bookmarkStart w:id="0" w:name="_GoBack"/>
       <w:bookmarkEnd w:id="0"/>
     </w:p>
     <w:p>
       <w:pPr>
-        <w:rPr>
-          <w:rFonts w:ascii="Arial" w:hAnsi="Arial" w:cs="Arial"/>
+        <w:jc w:val="both"/>
+        <w:rPr>
+          <w:rFonts w:ascii="Arial" w:hAnsi="Arial" w:cs="Arial"/>
+          <w:b/>
           <w:sz w:val="24"/>
         </w:rPr>
       </w:pPr>
     </w:p>
     <w:p>
       <w:pPr>
+        <w:jc w:val="both"/>
+        <w:rPr>
+          <w:rFonts w:ascii="Arial" w:hAnsi="Arial" w:cs="Arial"/>
+          <w:sz w:val="24"/>
+        </w:rPr>
+      </w:pPr>
+      <w:proofErr w:type="spellStart"/>
+      <w:r>
+        <w:rPr>
+          <w:rFonts w:ascii="Arial" w:hAnsi="Arial" w:cs="Arial"/>
+          <w:b/>
+          <w:sz w:val="24"/>
+        </w:rPr>
+        <w:t>SnakeBox</w:t>
+      </w:r>
+      <w:proofErr w:type="spellEnd"/>
+      <w:r>
+        <w:rPr>
+          <w:rFonts w:ascii="Arial" w:hAnsi="Arial" w:cs="Arial"/>
+          <w:sz w:val="24"/>
+        </w:rPr>
+        <w:t xml:space="preserve"> es una aplicación cliente-servidor que simula el almacenamiento de archivos de texto en la nube mediante el uso de mecanismos de sincronización, el cual le permite a un usuario local almacenar archivos en su directorio local y estos son subidos automáticamente al servidor.</w:t>
+      </w:r>
+    </w:p>
+    <w:p>
+      <w:pPr>
+        <w:jc w:val="both"/>
+        <w:rPr>
+          <w:rFonts w:ascii="Arial" w:hAnsi="Arial" w:cs="Arial"/>
+          <w:sz w:val="24"/>
+        </w:rPr>
+      </w:pPr>
+    </w:p>
+    <w:p>
+      <w:pPr>
+        <w:jc w:val="both"/>
+        <w:rPr>
+          <w:rFonts w:ascii="Arial" w:hAnsi="Arial" w:cs="Arial"/>
+          <w:sz w:val="24"/>
+        </w:rPr>
+      </w:pPr>
+      <w:r>
+        <w:rPr>
+          <w:rFonts w:ascii="Arial" w:hAnsi="Arial" w:cs="Arial"/>
+          <w:sz w:val="24"/>
+        </w:rPr>
+        <w:t xml:space="preserve">En el siguiente documento describe como ejecutar la aplicación </w:t>
+      </w:r>
+      <w:proofErr w:type="spellStart"/>
+      <w:r>
+        <w:rPr>
+          <w:rFonts w:ascii="Arial" w:hAnsi="Arial" w:cs="Arial"/>
+          <w:b/>
+          <w:sz w:val="24"/>
+        </w:rPr>
+        <w:t>SnakeBox</w:t>
+      </w:r>
+      <w:proofErr w:type="spellEnd"/>
+      <w:r>
+        <w:rPr>
+          <w:rFonts w:ascii="Arial" w:hAnsi="Arial" w:cs="Arial"/>
+          <w:sz w:val="24"/>
+        </w:rPr>
+        <w:t>, el cual contendrá imágenes de la aplicación con su respectiva explicación y el uso correcto de los comandos a ejecutar.</w:t>
+      </w:r>
+    </w:p>
+    <w:p>
+      <w:pPr>
+        <w:rPr>
+          <w:rFonts w:ascii="Arial" w:hAnsi="Arial" w:cs="Arial"/>
+          <w:sz w:val="24"/>
+        </w:rPr>
+      </w:pPr>
+    </w:p>
+    <w:p>
+      <w:pPr>
+        <w:rPr>
+          <w:rFonts w:ascii="Arial" w:hAnsi="Arial" w:cs="Arial"/>
+          <w:sz w:val="24"/>
+        </w:rPr>
+      </w:pPr>
+    </w:p>
+    <w:p>
+      <w:pPr>
+        <w:pStyle w:val="Ttulo1"/>
+        <w:rPr>
+          <w:b/>
+        </w:rPr>
+      </w:pPr>
+      <w:bookmarkStart w:id="1" w:name="_Toc392808259"/>
+      <w:r>
+        <w:rPr>
+          <w:b/>
+        </w:rPr>
+        <w:t>Contenido</w:t>
+      </w:r>
+      <w:bookmarkEnd w:id="1"/>
+    </w:p>
+    <w:p/>
+    <w:p>
+      <w:pPr>
+        <w:pStyle w:val="Ttulo2"/>
+        <w:numPr>
+          <w:ilvl w:val="0"/>
+          <w:numId w:val="1"/>
+        </w:numPr>
+        <w:rPr>
+          <w:b/>
+        </w:rPr>
+      </w:pPr>
+      <w:bookmarkStart w:id="2" w:name="_Toc392808260"/>
+      <w:r>
+        <w:rPr>
+          <w:b/>
+        </w:rPr>
+        <w:t>Ejecución</w:t>
+      </w:r>
+      <w:bookmarkEnd w:id="2"/>
+    </w:p>
+    <w:p>
+      <w:pPr>
+        <w:pStyle w:val="Ttulo3"/>
+        <w:numPr>
+          <w:ilvl w:val="1"/>
+          <w:numId w:val="1"/>
+        </w:numPr>
+        <w:rPr>
+          <w:rFonts w:cs="Arial"/>
+        </w:rPr>
+      </w:pPr>
+      <w:bookmarkStart w:id="3" w:name="_Toc392808261"/>
+      <w:r>
+        <w:rPr>
+          <w:rFonts w:cs="Arial"/>
+        </w:rPr>
+        <w:t>Desde software</w:t>
+      </w:r>
+      <w:bookmarkEnd w:id="3"/>
+    </w:p>
+    <w:p/>
+    <w:p>
+      <w:pPr>
+        <w:ind w:left="792"/>
+        <w:jc w:val="both"/>
+        <w:rPr>
+          <w:rFonts w:ascii="Arial" w:hAnsi="Arial" w:cs="Arial"/>
+        </w:rPr>
+      </w:pPr>
+      <w:r>
+        <w:rPr>
+          <w:rFonts w:ascii="Arial" w:hAnsi="Arial" w:cs="Arial"/>
+        </w:rPr>
+        <w:t xml:space="preserve">El usuario debe dar clic en el ejecutable de la aplicación </w:t>
+      </w:r>
+      <w:r>
+        <w:rPr>
+          <w:rFonts w:ascii="Arial" w:hAnsi="Arial" w:cs="Arial"/>
+        </w:rPr>
+        <w:t>llamada</w:t>
+      </w:r>
+      <w:r>
+        <w:rPr>
+          <w:rFonts w:ascii="Arial" w:hAnsi="Arial" w:cs="Arial"/>
+        </w:rPr>
+        <w:t xml:space="preserve"> </w:t>
+      </w:r>
+      <w:r>
+        <w:rPr>
+          <w:rFonts w:ascii="Arial" w:hAnsi="Arial" w:cs="Arial"/>
+          <w:b/>
+        </w:rPr>
+        <w:t>snakeBox.jar</w:t>
+      </w:r>
+      <w:r>
+        <w:rPr>
+          <w:rFonts w:ascii="Arial" w:hAnsi="Arial" w:cs="Arial"/>
+        </w:rPr>
+        <w:t xml:space="preserve">, posteriormente aparecerá la terminal de Linux con </w:t>
+      </w:r>
+      <w:proofErr w:type="spellStart"/>
+      <w:r>
+        <w:rPr>
+          <w:rFonts w:ascii="Arial" w:hAnsi="Arial" w:cs="Arial"/>
+          <w:b/>
+        </w:rPr>
+        <w:t>snakeBox</w:t>
+      </w:r>
+      <w:proofErr w:type="spellEnd"/>
+      <w:r>
+        <w:rPr>
+          <w:rFonts w:ascii="Arial" w:hAnsi="Arial" w:cs="Arial"/>
+        </w:rPr>
+        <w:t xml:space="preserve"> ejecutándose.</w:t>
+      </w:r>
+    </w:p>
+    <w:p>
+      <w:pPr>
+        <w:ind w:left="792"/>
+        <w:rPr>
+          <w:rFonts w:ascii="Arial" w:hAnsi="Arial" w:cs="Arial"/>
+        </w:rPr>
+      </w:pPr>
+    </w:p>
+    <w:p>
+      <w:pPr>
+        <w:ind w:left="792"/>
+        <w:rPr>
+          <w:rFonts w:ascii="Arial" w:hAnsi="Arial" w:cs="Arial"/>
+        </w:rPr>
+      </w:pPr>
+      <w:r>
+        <w:rPr>
+          <w:rFonts w:ascii="Arial" w:hAnsi="Arial" w:cs="Arial"/>
+          <w:highlight w:val="yellow"/>
+        </w:rPr>
+        <w:t xml:space="preserve">Incluir </w:t>
+      </w:r>
+      <w:proofErr w:type="spellStart"/>
+      <w:r>
+        <w:rPr>
+          <w:rFonts w:ascii="Arial" w:hAnsi="Arial" w:cs="Arial"/>
+          <w:highlight w:val="yellow"/>
+        </w:rPr>
+        <w:t>print</w:t>
+      </w:r>
+      <w:proofErr w:type="spellEnd"/>
+      <w:r>
+        <w:rPr>
+          <w:rFonts w:ascii="Arial" w:hAnsi="Arial" w:cs="Arial"/>
+          <w:highlight w:val="yellow"/>
+        </w:rPr>
+        <w:t xml:space="preserve"> de la terminal.</w:t>
+      </w:r>
+    </w:p>
+    <w:p>
+      <w:pPr>
+        <w:pStyle w:val="Ttulo2"/>
+        <w:numPr>
+          <w:ilvl w:val="0"/>
+          <w:numId w:val="1"/>
+        </w:numPr>
+        <w:rPr>
+          <w:b/>
+        </w:rPr>
+      </w:pPr>
+      <w:bookmarkStart w:id="4" w:name="_Toc392808262"/>
+      <w:r>
+        <w:rPr>
+          <w:b/>
+        </w:rPr>
+        <w:t>Uso de la aplicación</w:t>
+      </w:r>
+      <w:bookmarkEnd w:id="4"/>
+    </w:p>
+    <w:p>
+      <w:pPr>
+        <w:pStyle w:val="Ttulo3"/>
+        <w:numPr>
+          <w:ilvl w:val="1"/>
+          <w:numId w:val="1"/>
+        </w:numPr>
+        <w:rPr>
+          <w:rFonts w:cs="Arial"/>
+        </w:rPr>
+      </w:pPr>
+      <w:bookmarkStart w:id="5" w:name="_Toc392808263"/>
+      <w:r>
+        <w:rPr>
+          <w:rFonts w:cs="Arial"/>
+        </w:rPr>
+        <w:t>Creación de usuario</w:t>
+      </w:r>
+      <w:bookmarkEnd w:id="5"/>
+    </w:p>
+    <w:p/>
+    <w:p>
+      <w:pPr>
+        <w:ind w:left="792"/>
+        <w:jc w:val="both"/>
+        <w:rPr>
+          <w:rFonts w:ascii="Arial" w:hAnsi="Arial" w:cs="Arial"/>
+          <w:sz w:val="24"/>
+        </w:rPr>
+      </w:pPr>
+      <w:r>
+        <w:rPr>
+          <w:rFonts w:ascii="Arial" w:hAnsi="Arial" w:cs="Arial"/>
+          <w:sz w:val="24"/>
+        </w:rPr>
+        <w:lastRenderedPageBreak/>
+        <w:t xml:space="preserve">Desde la terminal de la aplicación </w:t>
+      </w:r>
+      <w:proofErr w:type="spellStart"/>
+      <w:r>
+        <w:rPr>
+          <w:rFonts w:ascii="Arial" w:hAnsi="Arial" w:cs="Arial"/>
+          <w:sz w:val="24"/>
+        </w:rPr>
+        <w:t>snakeBox</w:t>
+      </w:r>
+      <w:proofErr w:type="spellEnd"/>
+      <w:r>
+        <w:rPr>
+          <w:rFonts w:ascii="Arial" w:hAnsi="Arial" w:cs="Arial"/>
+          <w:sz w:val="24"/>
+        </w:rPr>
+        <w:t xml:space="preserve"> el usuario ingresa la siguiente línea de comando</w:t>
+      </w:r>
+      <w:r>
+        <w:rPr>
+          <w:rFonts w:ascii="Arial" w:hAnsi="Arial" w:cs="Arial"/>
+          <w:sz w:val="24"/>
+        </w:rPr>
+        <w:t>:</w:t>
+      </w:r>
+    </w:p>
+    <w:p>
+      <w:pPr>
+        <w:ind w:left="792" w:firstLine="624"/>
+        <w:jc w:val="both"/>
+        <w:rPr>
+          <w:rFonts w:ascii="Arial" w:hAnsi="Arial" w:cs="Arial"/>
+          <w:b/>
+          <w:sz w:val="24"/>
+        </w:rPr>
+      </w:pPr>
+      <w:r>
+        <w:rPr>
+          <w:rFonts w:ascii="Arial" w:hAnsi="Arial" w:cs="Arial"/>
+          <w:sz w:val="24"/>
+        </w:rPr>
+        <w:t xml:space="preserve"> </w:t>
+      </w:r>
+      <w:r>
+        <w:rPr>
+          <w:rFonts w:ascii="Arial" w:hAnsi="Arial" w:cs="Arial"/>
+          <w:b/>
+          <w:sz w:val="24"/>
+        </w:rPr>
+        <w:t xml:space="preserve">% </w:t>
+      </w:r>
+      <w:proofErr w:type="spellStart"/>
+      <w:r>
+        <w:rPr>
+          <w:rFonts w:ascii="Arial" w:hAnsi="Arial" w:cs="Arial"/>
+          <w:b/>
+          <w:sz w:val="24"/>
+        </w:rPr>
+        <w:t>snakeBox</w:t>
+      </w:r>
+      <w:proofErr w:type="spellEnd"/>
+      <w:r>
+        <w:rPr>
+          <w:rFonts w:ascii="Arial" w:hAnsi="Arial" w:cs="Arial"/>
+          <w:b/>
+          <w:sz w:val="24"/>
+        </w:rPr>
+        <w:t xml:space="preserve"> –</w:t>
+      </w:r>
+      <w:proofErr w:type="spellStart"/>
+      <w:r>
+        <w:rPr>
+          <w:rFonts w:ascii="Arial" w:hAnsi="Arial" w:cs="Arial"/>
+          <w:b/>
+          <w:sz w:val="24"/>
+        </w:rPr>
+        <w:t>cuser</w:t>
+      </w:r>
+      <w:proofErr w:type="spellEnd"/>
+      <w:r>
+        <w:rPr>
+          <w:rFonts w:ascii="Arial" w:hAnsi="Arial" w:cs="Arial"/>
+          <w:b/>
+          <w:sz w:val="24"/>
+        </w:rPr>
+        <w:t xml:space="preserve">  </w:t>
+      </w:r>
+      <w:proofErr w:type="spellStart"/>
+      <w:r>
+        <w:rPr>
+          <w:rFonts w:ascii="Arial" w:hAnsi="Arial" w:cs="Arial"/>
+          <w:b/>
+          <w:sz w:val="24"/>
+        </w:rPr>
+        <w:t>miUserName</w:t>
+      </w:r>
+      <w:proofErr w:type="spellEnd"/>
+    </w:p>
+    <w:p>
+      <w:pPr>
+        <w:ind w:left="792"/>
+        <w:jc w:val="both"/>
+        <w:rPr>
+          <w:rFonts w:ascii="Arial" w:hAnsi="Arial" w:cs="Arial"/>
+          <w:sz w:val="24"/>
+        </w:rPr>
+      </w:pPr>
+      <w:r>
+        <w:rPr>
+          <w:rFonts w:ascii="Arial" w:hAnsi="Arial" w:cs="Arial"/>
+          <w:sz w:val="24"/>
+        </w:rPr>
+        <w:t>D</w:t>
+      </w:r>
+      <w:r>
+        <w:rPr>
+          <w:rFonts w:ascii="Arial" w:hAnsi="Arial" w:cs="Arial"/>
+          <w:sz w:val="24"/>
+        </w:rPr>
+        <w:t xml:space="preserve">onde </w:t>
+      </w:r>
+      <w:proofErr w:type="spellStart"/>
+      <w:r>
+        <w:rPr>
+          <w:rFonts w:ascii="Arial" w:hAnsi="Arial" w:cs="Arial"/>
+          <w:sz w:val="24"/>
+        </w:rPr>
+        <w:t>miUserName</w:t>
+      </w:r>
+      <w:proofErr w:type="spellEnd"/>
+      <w:r>
+        <w:rPr>
+          <w:rFonts w:ascii="Arial" w:hAnsi="Arial" w:cs="Arial"/>
+          <w:sz w:val="24"/>
+        </w:rPr>
+        <w:t xml:space="preserve"> </w:t>
+      </w:r>
+      <w:r>
+        <w:rPr>
+          <w:rFonts w:ascii="Arial" w:hAnsi="Arial" w:cs="Arial"/>
+          <w:sz w:val="24"/>
+        </w:rPr>
+        <w:t>corresponde al nombre de usuario que desea crear.</w:t>
+      </w:r>
+    </w:p>
+    <w:p>
+      <w:pPr>
+        <w:pStyle w:val="Ttulo3"/>
+        <w:numPr>
+          <w:ilvl w:val="1"/>
+          <w:numId w:val="1"/>
+        </w:numPr>
+      </w:pPr>
+      <w:bookmarkStart w:id="6" w:name="_Toc392808264"/>
+      <w:r>
+        <w:t>Establecer directorio local</w:t>
+      </w:r>
+      <w:bookmarkEnd w:id="6"/>
+    </w:p>
+    <w:p/>
+    <w:p>
+      <w:pPr>
+        <w:ind w:left="792"/>
+        <w:jc w:val="both"/>
+        <w:rPr>
+          <w:rFonts w:ascii="Arial" w:hAnsi="Arial" w:cs="Arial"/>
+          <w:sz w:val="24"/>
+        </w:rPr>
+      </w:pPr>
+      <w:r>
+        <w:rPr>
+          <w:rFonts w:ascii="Arial" w:hAnsi="Arial" w:cs="Arial"/>
+          <w:sz w:val="24"/>
+        </w:rPr>
+        <w:t>El usuario establece la ruta del directorio</w:t>
+      </w:r>
+      <w:r>
+        <w:rPr>
+          <w:rFonts w:ascii="Arial" w:hAnsi="Arial" w:cs="Arial"/>
+          <w:sz w:val="24"/>
+        </w:rPr>
+        <w:t xml:space="preserve"> de su carpeta local donde</w:t>
+      </w:r>
+      <w:r>
+        <w:rPr>
+          <w:rFonts w:ascii="Arial" w:hAnsi="Arial" w:cs="Arial"/>
+          <w:sz w:val="24"/>
+        </w:rPr>
+        <w:t xml:space="preserve"> se almacenen los archivos en la nube, mediante el uso del siguiente </w:t>
+      </w:r>
+      <w:r>
+        <w:rPr>
+          <w:rFonts w:ascii="Arial" w:hAnsi="Arial" w:cs="Arial"/>
+          <w:sz w:val="24"/>
+        </w:rPr>
+        <w:t>comando</w:t>
+      </w:r>
+      <w:r>
+        <w:rPr>
+          <w:rFonts w:ascii="Arial" w:hAnsi="Arial" w:cs="Arial"/>
+          <w:sz w:val="24"/>
+        </w:rPr>
+        <w:t>:</w:t>
+      </w:r>
+    </w:p>
+    <w:p>
+      <w:pPr>
+        <w:ind w:left="792"/>
+        <w:rPr>
+          <w:rFonts w:ascii="Arial" w:hAnsi="Arial" w:cs="Arial"/>
+          <w:b/>
+          <w:sz w:val="20"/>
+          <w:lang w:val="en-US"/>
+        </w:rPr>
+      </w:pPr>
+      <w:r>
+        <w:rPr>
+          <w:rFonts w:ascii="Arial" w:hAnsi="Arial" w:cs="Arial"/>
+          <w:sz w:val="24"/>
+        </w:rPr>
+        <w:tab/>
+      </w:r>
+      <w:r>
+        <w:rPr>
+          <w:rFonts w:ascii="Arial" w:hAnsi="Arial" w:cs="Arial"/>
+          <w:b/>
+          <w:sz w:val="20"/>
+          <w:lang w:val="en-US"/>
+        </w:rPr>
+        <w:t xml:space="preserve">% </w:t>
+      </w:r>
+      <w:proofErr w:type="spellStart"/>
+      <w:r>
+        <w:rPr>
+          <w:rFonts w:ascii="Arial" w:hAnsi="Arial" w:cs="Arial"/>
+          <w:b/>
+          <w:sz w:val="20"/>
+          <w:lang w:val="en-US"/>
+        </w:rPr>
+        <w:t>snakeBox</w:t>
+      </w:r>
+      <w:proofErr w:type="spellEnd"/>
+      <w:r>
+        <w:rPr>
+          <w:rFonts w:ascii="Arial" w:hAnsi="Arial" w:cs="Arial"/>
+          <w:b/>
+          <w:sz w:val="20"/>
+          <w:lang w:val="en-US"/>
+        </w:rPr>
+        <w:t xml:space="preserve"> –</w:t>
+      </w:r>
+      <w:proofErr w:type="gramStart"/>
+      <w:r>
+        <w:rPr>
+          <w:rFonts w:ascii="Arial" w:hAnsi="Arial" w:cs="Arial"/>
+          <w:b/>
+          <w:sz w:val="20"/>
+          <w:lang w:val="en-US"/>
+        </w:rPr>
+        <w:t>u</w:t>
+      </w:r>
+      <w:r>
+        <w:rPr>
+          <w:rFonts w:ascii="Arial" w:hAnsi="Arial" w:cs="Arial"/>
+          <w:b/>
+          <w:sz w:val="20"/>
+          <w:lang w:val="en-US"/>
+        </w:rPr>
+        <w:t xml:space="preserve">ser  </w:t>
+      </w:r>
+      <w:r>
+        <w:rPr>
+          <w:rFonts w:ascii="Arial" w:hAnsi="Arial" w:cs="Arial"/>
+          <w:b/>
+          <w:sz w:val="20"/>
+          <w:lang w:val="en-US"/>
+        </w:rPr>
+        <w:t>-</w:t>
+      </w:r>
+      <w:proofErr w:type="spellStart"/>
+      <w:proofErr w:type="gramEnd"/>
+      <w:r>
+        <w:rPr>
+          <w:rFonts w:ascii="Arial" w:hAnsi="Arial" w:cs="Arial"/>
+          <w:b/>
+          <w:sz w:val="20"/>
+          <w:lang w:val="en-US"/>
+        </w:rPr>
+        <w:t>setboxdir</w:t>
+      </w:r>
+      <w:proofErr w:type="spellEnd"/>
+      <w:r>
+        <w:rPr>
+          <w:rFonts w:ascii="Arial" w:hAnsi="Arial" w:cs="Arial"/>
+          <w:b/>
+          <w:sz w:val="20"/>
+          <w:lang w:val="en-US"/>
+        </w:rPr>
+        <w:t xml:space="preserve"> </w:t>
+      </w:r>
+      <w:r>
+        <w:rPr>
+          <w:rFonts w:ascii="Arial" w:hAnsi="Arial" w:cs="Arial"/>
+          <w:b/>
+          <w:sz w:val="20"/>
+          <w:lang w:val="en-US"/>
+        </w:rPr>
+        <w:t>“</w:t>
+      </w:r>
+      <w:r>
+        <w:rPr>
+          <w:rFonts w:ascii="Arial" w:hAnsi="Arial" w:cs="Arial"/>
+          <w:b/>
+          <w:sz w:val="20"/>
+          <w:lang w:val="en-US"/>
+        </w:rPr>
+        <w:t>/home/</w:t>
+      </w:r>
+      <w:proofErr w:type="spellStart"/>
+      <w:r>
+        <w:rPr>
+          <w:rFonts w:ascii="Arial" w:hAnsi="Arial" w:cs="Arial"/>
+          <w:b/>
+          <w:sz w:val="20"/>
+          <w:lang w:val="en-US"/>
+        </w:rPr>
+        <w:t>miusername</w:t>
+      </w:r>
+      <w:proofErr w:type="spellEnd"/>
+      <w:r>
+        <w:rPr>
+          <w:rFonts w:ascii="Arial" w:hAnsi="Arial" w:cs="Arial"/>
+          <w:b/>
+          <w:sz w:val="20"/>
+          <w:lang w:val="en-US"/>
+        </w:rPr>
+        <w:t>/</w:t>
+      </w:r>
+      <w:proofErr w:type="spellStart"/>
+      <w:r>
+        <w:rPr>
+          <w:rFonts w:ascii="Arial" w:hAnsi="Arial" w:cs="Arial"/>
+          <w:b/>
+          <w:sz w:val="20"/>
+          <w:lang w:val="en-US"/>
+        </w:rPr>
+        <w:t>miCarpetaSnakeBox</w:t>
+      </w:r>
+      <w:proofErr w:type="spellEnd"/>
+      <w:r>
+        <w:rPr>
+          <w:rFonts w:ascii="Arial" w:hAnsi="Arial" w:cs="Arial"/>
+          <w:b/>
+          <w:sz w:val="20"/>
+          <w:lang w:val="en-US"/>
+        </w:rPr>
+        <w:t>”</w:t>
+      </w:r>
+    </w:p>
+    <w:p>
+      <w:pPr>
+        <w:pStyle w:val="Ttulo3"/>
+        <w:numPr>
+          <w:ilvl w:val="1"/>
+          <w:numId w:val="1"/>
+        </w:numPr>
+      </w:pPr>
+      <w:bookmarkStart w:id="7" w:name="_Toc392808265"/>
+      <w:r>
+        <w:t>Descargar archivos del servidor</w:t>
+      </w:r>
+      <w:bookmarkEnd w:id="7"/>
+    </w:p>
+    <w:p>
+      <w:pPr>
+        <w:ind w:left="792"/>
+      </w:pPr>
+      <w:r>
+        <w:t>Una vez establecido el usuario y de establecer la ruta, el usuario podrá descargar los archivos que se encuentran alojados en el servidor a su repositorio local mediante el siguiente comando:</w:t>
+      </w:r>
+    </w:p>
+    <w:p>
+      <w:pPr>
+        <w:ind w:left="792" w:firstLine="624"/>
+        <w:rPr>
+          <w:rFonts w:ascii="Arial" w:hAnsi="Arial" w:cs="Arial"/>
+          <w:b/>
+          <w:sz w:val="20"/>
+        </w:rPr>
+      </w:pPr>
+      <w:r>
+        <w:rPr>
+          <w:rFonts w:ascii="Arial" w:hAnsi="Arial" w:cs="Arial"/>
+          <w:b/>
+          <w:sz w:val="20"/>
+        </w:rPr>
+        <w:t xml:space="preserve">% </w:t>
+      </w:r>
+      <w:proofErr w:type="spellStart"/>
+      <w:r>
+        <w:rPr>
+          <w:rFonts w:ascii="Arial" w:hAnsi="Arial" w:cs="Arial"/>
+          <w:b/>
+          <w:sz w:val="20"/>
+        </w:rPr>
+        <w:t>snakeBox</w:t>
+      </w:r>
+      <w:proofErr w:type="spellEnd"/>
+      <w:r>
+        <w:rPr>
+          <w:rFonts w:ascii="Arial" w:hAnsi="Arial" w:cs="Arial"/>
+          <w:b/>
+          <w:sz w:val="20"/>
+        </w:rPr>
+        <w:t xml:space="preserve"> –</w:t>
+      </w:r>
+      <w:proofErr w:type="spellStart"/>
+      <w:r>
+        <w:rPr>
+          <w:rFonts w:ascii="Arial" w:hAnsi="Arial" w:cs="Arial"/>
+          <w:b/>
+          <w:sz w:val="20"/>
+        </w:rPr>
+        <w:t>user</w:t>
+      </w:r>
+      <w:proofErr w:type="spellEnd"/>
+      <w:r>
+        <w:rPr>
+          <w:rFonts w:ascii="Arial" w:hAnsi="Arial" w:cs="Arial"/>
+          <w:b/>
+          <w:sz w:val="20"/>
+        </w:rPr>
+        <w:t xml:space="preserve">  </w:t>
+      </w:r>
+      <w:proofErr w:type="spellStart"/>
+      <w:r>
+        <w:rPr>
+          <w:rFonts w:ascii="Arial" w:hAnsi="Arial" w:cs="Arial"/>
+          <w:b/>
+          <w:sz w:val="20"/>
+        </w:rPr>
+        <w:t>miUserName</w:t>
+      </w:r>
+      <w:proofErr w:type="spellEnd"/>
+      <w:r>
+        <w:rPr>
+          <w:rFonts w:ascii="Arial" w:hAnsi="Arial" w:cs="Arial"/>
+          <w:b/>
+          <w:sz w:val="20"/>
+        </w:rPr>
+        <w:t xml:space="preserve"> </w:t>
+      </w:r>
+      <w:r>
+        <w:rPr>
+          <w:rFonts w:ascii="Arial" w:hAnsi="Arial" w:cs="Arial"/>
+          <w:b/>
+          <w:sz w:val="20"/>
+        </w:rPr>
+        <w:t>–</w:t>
+      </w:r>
+      <w:proofErr w:type="spellStart"/>
+      <w:r>
+        <w:rPr>
+          <w:rFonts w:ascii="Arial" w:hAnsi="Arial" w:cs="Arial"/>
+          <w:b/>
+          <w:sz w:val="20"/>
+        </w:rPr>
+        <w:t>syncbox</w:t>
+      </w:r>
+      <w:proofErr w:type="spellEnd"/>
+    </w:p>
+    <w:p>
+      <w:pPr>
+        <w:ind w:left="792" w:firstLine="624"/>
+        <w:rPr>
+          <w:rFonts w:ascii="Arial" w:hAnsi="Arial" w:cs="Arial"/>
+          <w:b/>
+          <w:sz w:val="20"/>
+        </w:rPr>
+      </w:pPr>
+    </w:p>
+    <w:p>
+      <w:pPr>
+        <w:ind w:left="792" w:firstLine="624"/>
+        <w:rPr>
+          <w:rFonts w:ascii="Arial" w:hAnsi="Arial" w:cs="Arial"/>
+          <w:b/>
+          <w:sz w:val="20"/>
+        </w:rPr>
+      </w:pPr>
+    </w:p>
+    <w:p>
+      <w:pPr>
+        <w:pStyle w:val="Ttulo3"/>
+        <w:numPr>
+          <w:ilvl w:val="1"/>
+          <w:numId w:val="1"/>
+        </w:numPr>
+      </w:pPr>
+      <w:r>
+        <w:t>Sincronización de archivos</w:t>
+      </w:r>
+    </w:p>
+    <w:p>
+      <w:pPr>
+        <w:ind w:left="792"/>
+      </w:pPr>
+      <w:r>
+        <w:t>Si  usuario desea realizar una sincronización general de todos sus archivos, lo podrá hacer mediante la ejecución del siguiente comando:</w:t>
+      </w:r>
+    </w:p>
+    <w:p>
+      <w:pPr>
+        <w:ind w:left="792" w:firstLine="624"/>
+        <w:rPr>
+          <w:rFonts w:ascii="Arial" w:hAnsi="Arial" w:cs="Arial"/>
+          <w:b/>
+          <w:sz w:val="20"/>
+        </w:rPr>
+      </w:pPr>
+      <w:r>
+        <w:rPr>
+          <w:rFonts w:ascii="Arial" w:hAnsi="Arial" w:cs="Arial"/>
+          <w:b/>
+          <w:sz w:val="20"/>
+        </w:rPr>
+        <w:t xml:space="preserve">% </w:t>
+      </w:r>
+      <w:proofErr w:type="spellStart"/>
+      <w:r>
+        <w:rPr>
+          <w:rFonts w:ascii="Arial" w:hAnsi="Arial" w:cs="Arial"/>
+          <w:b/>
+          <w:sz w:val="20"/>
+        </w:rPr>
+        <w:t>snakeBox</w:t>
+      </w:r>
+      <w:proofErr w:type="spellEnd"/>
+      <w:r>
+        <w:rPr>
+          <w:rFonts w:ascii="Arial" w:hAnsi="Arial" w:cs="Arial"/>
+          <w:b/>
+          <w:sz w:val="20"/>
+        </w:rPr>
+        <w:t xml:space="preserve"> –</w:t>
+      </w:r>
+      <w:proofErr w:type="spellStart"/>
+      <w:r>
+        <w:rPr>
+          <w:rFonts w:ascii="Arial" w:hAnsi="Arial" w:cs="Arial"/>
+          <w:b/>
+          <w:sz w:val="20"/>
+        </w:rPr>
+        <w:t>user</w:t>
+      </w:r>
+      <w:proofErr w:type="spellEnd"/>
+      <w:r>
+        <w:rPr>
+          <w:rFonts w:ascii="Arial" w:hAnsi="Arial" w:cs="Arial"/>
+          <w:b/>
+          <w:sz w:val="20"/>
+        </w:rPr>
+        <w:t xml:space="preserve">  </w:t>
+      </w:r>
+      <w:proofErr w:type="spellStart"/>
+      <w:r>
+        <w:rPr>
+          <w:rFonts w:ascii="Arial" w:hAnsi="Arial" w:cs="Arial"/>
+          <w:b/>
+          <w:sz w:val="20"/>
+        </w:rPr>
+        <w:t>miUserName</w:t>
+      </w:r>
+      <w:proofErr w:type="spellEnd"/>
+      <w:r>
+        <w:rPr>
+          <w:rFonts w:ascii="Arial" w:hAnsi="Arial" w:cs="Arial"/>
+          <w:b/>
+          <w:sz w:val="20"/>
+        </w:rPr>
+        <w:t xml:space="preserve"> </w:t>
+      </w:r>
+      <w:r>
+        <w:rPr>
+          <w:rFonts w:ascii="Arial" w:hAnsi="Arial" w:cs="Arial"/>
+          <w:b/>
+          <w:sz w:val="20"/>
+        </w:rPr>
+        <w:t>–</w:t>
+      </w:r>
+      <w:proofErr w:type="spellStart"/>
+      <w:r>
+        <w:rPr>
+          <w:rFonts w:ascii="Arial" w:hAnsi="Arial" w:cs="Arial"/>
+          <w:b/>
+          <w:sz w:val="20"/>
+        </w:rPr>
+        <w:t>auto</w:t>
+      </w:r>
+      <w:r>
+        <w:rPr>
+          <w:rFonts w:ascii="Arial" w:hAnsi="Arial" w:cs="Arial"/>
+          <w:b/>
+          <w:sz w:val="20"/>
+        </w:rPr>
+        <w:t>syncbox</w:t>
+      </w:r>
+      <w:bookmarkStart w:id="8" w:name="_GoBack"/>
+      <w:bookmarkEnd w:id="8"/>
+      <w:proofErr w:type="spellEnd"/>
+    </w:p>
+    <w:p>
+      <w:pPr>
+        <w:ind w:left="792"/>
+      </w:pPr>
+    </w:p>
+    <w:p/>
+    <w:p>
+      <w:pPr>
         <w:rPr>
           <w:rFonts w:ascii="Arial" w:hAnsi="Arial" w:cs="Arial"/>
           <w:sz w:val="24"/>
@@ -1156,6 +2706,7 @@
       </w:pPr>
     </w:p>
     <w:sectPr>
+      <w:footerReference w:type="default" r:id="rId11"/>
       <w:pgSz w:w="11906" w:h="16838"/>
       <w:pgMar w:top="1417" w:right="1701" w:bottom="1417" w:left="1701" w:header="708" w:footer="708" w:gutter="0"/>
       <w:pgNumType w:start="0"/>
@@ -1192,6 +2743,82 @@
 </w:endnotes>
 </file>
 
+<file path=word/footer1.xml><?xml version="1.0" encoding="utf-8"?>
+<w:ftr xmlns:wpc="http://schemas.microsoft.com/office/word/2010/wordprocessingCanvas" xmlns:mc="http://schemas.openxmlformats.org/markup-compatibility/2006" xmlns:o="urn:schemas-microsoft-com:office:office" xmlns:r="http://schemas.openxmlformats.org/officeDocument/2006/relationships" xmlns:m="http://schemas.openxmlformats.org/officeDocument/2006/math" xmlns:v="urn:schemas-microsoft-com:vml" xmlns:wp14="http://schemas.microsoft.com/office/word/2010/wordprocessingDrawing" xmlns:wp="http://schemas.openxmlformats.org/drawingml/2006/wordprocessingDrawing" xmlns:w10="urn:schemas-microsoft-com:office:word" xmlns:w="http://schemas.openxmlformats.org/wordprocessingml/2006/main" xmlns:w14="http://schemas.microsoft.com/office/word/2010/wordml" xmlns:w15="http://schemas.microsoft.com/office/word/2012/wordml" xmlns:wpg="http://schemas.microsoft.com/office/word/2010/wordprocessingGroup" xmlns:wpi="http://schemas.microsoft.com/office/word/2010/wordprocessingInk" xmlns:wne="http://schemas.microsoft.com/office/word/2006/wordml" xmlns:wps="http://schemas.microsoft.com/office/word/2010/wordprocessingShape" mc:Ignorable="w14 w15 wp14">
+  <w:sdt>
+    <w:sdtPr>
+      <w:id w:val="-1749181797"/>
+      <w:docPartObj>
+        <w:docPartGallery w:val="Page Numbers (Bottom of Page)"/>
+        <w:docPartUnique/>
+      </w:docPartObj>
+    </w:sdtPr>
+    <w:sdtContent>
+      <w:p>
+        <w:pPr>
+          <w:pStyle w:val="Piedepgina"/>
+          <w:jc w:val="center"/>
+        </w:pPr>
+        <w:r>
+          <w:fldChar w:fldCharType="begin"/>
+        </w:r>
+        <w:r>
+          <w:instrText>PAGE   \* MERGEFORMAT</w:instrText>
+        </w:r>
+        <w:r>
+          <w:fldChar w:fldCharType="separate"/>
+        </w:r>
+        <w:r>
+          <w:rPr>
+            <w:noProof/>
+          </w:rPr>
+          <w:t>3</w:t>
+        </w:r>
+        <w:r>
+          <w:fldChar w:fldCharType="end"/>
+        </w:r>
+      </w:p>
+    </w:sdtContent>
+  </w:sdt>
+  <w:p>
+    <w:pPr>
+      <w:pStyle w:val="Piedepgina"/>
+      <w:rPr>
+        <w:lang w:val="en-US"/>
+      </w:rPr>
+    </w:pPr>
+    <w:r>
+      <w:rPr>
+        <w:lang w:val="en-US"/>
+      </w:rPr>
+      <w:t xml:space="preserve">Manual de </w:t>
+    </w:r>
+    <w:proofErr w:type="spellStart"/>
+    <w:r>
+      <w:rPr>
+        <w:lang w:val="en-US"/>
+      </w:rPr>
+      <w:t>Usuario</w:t>
+    </w:r>
+    <w:proofErr w:type="spellEnd"/>
+    <w:r>
+      <w:rPr>
+        <w:lang w:val="en-US"/>
+      </w:rPr>
+      <w:t xml:space="preserve"> </w:t>
+    </w:r>
+    <w:proofErr w:type="spellStart"/>
+    <w:r>
+      <w:rPr>
+        <w:lang w:val="en-US"/>
+      </w:rPr>
+      <w:t>SnakeBox</w:t>
+    </w:r>
+    <w:proofErr w:type="spellEnd"/>
+  </w:p>
+</w:ftr>
+</file>
+
 <file path=word/footnotes.xml><?xml version="1.0" encoding="utf-8"?>
 <w:footnotes xmlns:wpc="http://schemas.microsoft.com/office/word/2010/wordprocessingCanvas" xmlns:mc="http://schemas.openxmlformats.org/markup-compatibility/2006" xmlns:o="urn:schemas-microsoft-com:office:office" xmlns:r="http://schemas.openxmlformats.org/officeDocument/2006/relationships" xmlns:m="http://schemas.openxmlformats.org/officeDocument/2006/math" xmlns:v="urn:schemas-microsoft-com:vml" xmlns:wp14="http://schemas.microsoft.com/office/word/2010/wordprocessingDrawing" xmlns:wp="http://schemas.openxmlformats.org/drawingml/2006/wordprocessingDrawing" xmlns:w10="urn:schemas-microsoft-com:office:word" xmlns:w="http://schemas.openxmlformats.org/wordprocessingml/2006/main" xmlns:w14="http://schemas.microsoft.com/office/word/2010/wordml" xmlns:w15="http://schemas.microsoft.com/office/word/2012/wordml" xmlns:wpg="http://schemas.microsoft.com/office/word/2010/wordprocessingGroup" xmlns:wpi="http://schemas.microsoft.com/office/word/2010/wordprocessingInk" xmlns:wne="http://schemas.microsoft.com/office/word/2006/wordml" xmlns:wps="http://schemas.microsoft.com/office/word/2010/wordprocessingShape" mc:Ignorable="w14 w15 wp14">
   <w:footnote w:type="separator" w:id="-1">
@@ -1215,6 +2842,100 @@
     </w:p>
   </w:footnote>
 </w:footnotes>
+</file>
+
+<file path=word/numbering.xml><?xml version="1.0" encoding="utf-8"?>
+<w:numbering xmlns:wpc="http://schemas.microsoft.com/office/word/2010/wordprocessingCanvas" xmlns:mc="http://schemas.openxmlformats.org/markup-compatibility/2006" xmlns:o="urn:schemas-microsoft-com:office:office" xmlns:r="http://schemas.openxmlformats.org/officeDocument/2006/relationships" xmlns:m="http://schemas.openxmlformats.org/officeDocument/2006/math" xmlns:v="urn:schemas-microsoft-com:vml" xmlns:wp14="http://schemas.microsoft.com/office/word/2010/wordprocessingDrawing" xmlns:wp="http://schemas.openxmlformats.org/drawingml/2006/wordprocessingDrawing" xmlns:w10="urn:schemas-microsoft-com:office:word" xmlns:w="http://schemas.openxmlformats.org/wordprocessingml/2006/main" xmlns:w14="http://schemas.microsoft.com/office/word/2010/wordml" xmlns:w15="http://schemas.microsoft.com/office/word/2012/wordml" xmlns:wpg="http://schemas.microsoft.com/office/word/2010/wordprocessingGroup" xmlns:wpi="http://schemas.microsoft.com/office/word/2010/wordprocessingInk" xmlns:wne="http://schemas.microsoft.com/office/word/2006/wordml" xmlns:wps="http://schemas.microsoft.com/office/word/2010/wordprocessingShape" mc:Ignorable="w14 w15 wp14">
+  <w:abstractNum w:abstractNumId="0">
+    <w:nsid w:val="46741862"/>
+    <w:multiLevelType w:val="multilevel"/>
+    <w:tmpl w:val="0C0A001F"/>
+    <w:lvl w:ilvl="0">
+      <w:start w:val="1"/>
+      <w:numFmt w:val="decimal"/>
+      <w:lvlText w:val="%1."/>
+      <w:lvlJc w:val="left"/>
+      <w:pPr>
+        <w:ind w:left="360" w:hanging="360"/>
+      </w:pPr>
+    </w:lvl>
+    <w:lvl w:ilvl="1">
+      <w:start w:val="1"/>
+      <w:numFmt w:val="decimal"/>
+      <w:lvlText w:val="%1.%2."/>
+      <w:lvlJc w:val="left"/>
+      <w:pPr>
+        <w:ind w:left="792" w:hanging="432"/>
+      </w:pPr>
+    </w:lvl>
+    <w:lvl w:ilvl="2">
+      <w:start w:val="1"/>
+      <w:numFmt w:val="decimal"/>
+      <w:lvlText w:val="%1.%2.%3."/>
+      <w:lvlJc w:val="left"/>
+      <w:pPr>
+        <w:ind w:left="1224" w:hanging="504"/>
+      </w:pPr>
+    </w:lvl>
+    <w:lvl w:ilvl="3">
+      <w:start w:val="1"/>
+      <w:numFmt w:val="decimal"/>
+      <w:lvlText w:val="%1.%2.%3.%4."/>
+      <w:lvlJc w:val="left"/>
+      <w:pPr>
+        <w:ind w:left="1728" w:hanging="648"/>
+      </w:pPr>
+    </w:lvl>
+    <w:lvl w:ilvl="4">
+      <w:start w:val="1"/>
+      <w:numFmt w:val="decimal"/>
+      <w:lvlText w:val="%1.%2.%3.%4.%5."/>
+      <w:lvlJc w:val="left"/>
+      <w:pPr>
+        <w:ind w:left="2232" w:hanging="792"/>
+      </w:pPr>
+    </w:lvl>
+    <w:lvl w:ilvl="5">
+      <w:start w:val="1"/>
+      <w:numFmt w:val="decimal"/>
+      <w:lvlText w:val="%1.%2.%3.%4.%5.%6."/>
+      <w:lvlJc w:val="left"/>
+      <w:pPr>
+        <w:ind w:left="2736" w:hanging="936"/>
+      </w:pPr>
+    </w:lvl>
+    <w:lvl w:ilvl="6">
+      <w:start w:val="1"/>
+      <w:numFmt w:val="decimal"/>
+      <w:lvlText w:val="%1.%2.%3.%4.%5.%6.%7."/>
+      <w:lvlJc w:val="left"/>
+      <w:pPr>
+        <w:ind w:left="3240" w:hanging="1080"/>
+      </w:pPr>
+    </w:lvl>
+    <w:lvl w:ilvl="7">
+      <w:start w:val="1"/>
+      <w:numFmt w:val="decimal"/>
+      <w:lvlText w:val="%1.%2.%3.%4.%5.%6.%7.%8."/>
+      <w:lvlJc w:val="left"/>
+      <w:pPr>
+        <w:ind w:left="3744" w:hanging="1224"/>
+      </w:pPr>
+    </w:lvl>
+    <w:lvl w:ilvl="8">
+      <w:start w:val="1"/>
+      <w:numFmt w:val="decimal"/>
+      <w:lvlText w:val="%1.%2.%3.%4.%5.%6.%7.%8.%9."/>
+      <w:lvlJc w:val="left"/>
+      <w:pPr>
+        <w:ind w:left="4320" w:hanging="1440"/>
+      </w:pPr>
+    </w:lvl>
+  </w:abstractNum>
+  <w:num w:numId="1">
+    <w:abstractNumId w:val="0"/>
+  </w:num>
+</w:numbering>
 </file>
 
 <file path=word/styles.xml><?xml version="1.0" encoding="utf-8"?>
@@ -1632,6 +3353,48 @@
       <w:szCs w:val="32"/>
     </w:rPr>
   </w:style>
+  <w:style w:type="paragraph" w:styleId="Ttulo2">
+    <w:name w:val="heading 2"/>
+    <w:basedOn w:val="Normal"/>
+    <w:next w:val="Normal"/>
+    <w:link w:val="Ttulo2Car"/>
+    <w:uiPriority w:val="9"/>
+    <w:unhideWhenUsed/>
+    <w:qFormat/>
+    <w:rsid w:val="00E61106"/>
+    <w:pPr>
+      <w:keepNext/>
+      <w:keepLines/>
+      <w:spacing w:before="40" w:after="0"/>
+      <w:outlineLvl w:val="1"/>
+    </w:pPr>
+    <w:rPr>
+      <w:rFonts w:asciiTheme="majorHAnsi" w:eastAsiaTheme="majorEastAsia" w:hAnsiTheme="majorHAnsi" w:cstheme="majorBidi"/>
+      <w:sz w:val="26"/>
+      <w:szCs w:val="26"/>
+    </w:rPr>
+  </w:style>
+  <w:style w:type="paragraph" w:styleId="Ttulo3">
+    <w:name w:val="heading 3"/>
+    <w:basedOn w:val="Normal"/>
+    <w:next w:val="Normal"/>
+    <w:link w:val="Ttulo3Car"/>
+    <w:uiPriority w:val="9"/>
+    <w:unhideWhenUsed/>
+    <w:qFormat/>
+    <w:rsid w:val="00914EEA"/>
+    <w:pPr>
+      <w:keepNext/>
+      <w:keepLines/>
+      <w:spacing w:before="40" w:after="0"/>
+      <w:outlineLvl w:val="2"/>
+    </w:pPr>
+    <w:rPr>
+      <w:rFonts w:ascii="Arial" w:eastAsiaTheme="majorEastAsia" w:hAnsi="Arial" w:cstheme="majorBidi"/>
+      <w:sz w:val="24"/>
+      <w:szCs w:val="24"/>
+    </w:rPr>
+  </w:style>
   <w:style w:type="character" w:default="1" w:styleId="Fuentedeprrafopredeter">
     <w:name w:val="Default Paragraph Font"/>
     <w:uiPriority w:val="1"/>
@@ -1740,6 +3503,105 @@
       <w:sz w:val="32"/>
       <w:szCs w:val="32"/>
     </w:rPr>
+  </w:style>
+  <w:style w:type="character" w:customStyle="1" w:styleId="Ttulo2Car">
+    <w:name w:val="Título 2 Car"/>
+    <w:basedOn w:val="Fuentedeprrafopredeter"/>
+    <w:link w:val="Ttulo2"/>
+    <w:uiPriority w:val="9"/>
+    <w:rsid w:val="00E61106"/>
+    <w:rPr>
+      <w:rFonts w:asciiTheme="majorHAnsi" w:eastAsiaTheme="majorEastAsia" w:hAnsiTheme="majorHAnsi" w:cstheme="majorBidi"/>
+      <w:sz w:val="26"/>
+      <w:szCs w:val="26"/>
+    </w:rPr>
+  </w:style>
+  <w:style w:type="paragraph" w:styleId="TtulodeTDC">
+    <w:name w:val="TOC Heading"/>
+    <w:basedOn w:val="Ttulo1"/>
+    <w:next w:val="Normal"/>
+    <w:uiPriority w:val="39"/>
+    <w:unhideWhenUsed/>
+    <w:qFormat/>
+    <w:rsid w:val="00905165"/>
+    <w:pPr>
+      <w:outlineLvl w:val="9"/>
+    </w:pPr>
+    <w:rPr>
+      <w:lang w:eastAsia="es-ES"/>
+    </w:rPr>
+  </w:style>
+  <w:style w:type="paragraph" w:styleId="TDC1">
+    <w:name w:val="toc 1"/>
+    <w:basedOn w:val="Normal"/>
+    <w:next w:val="Normal"/>
+    <w:autoRedefine/>
+    <w:uiPriority w:val="39"/>
+    <w:unhideWhenUsed/>
+    <w:rsid w:val="00905165"/>
+    <w:pPr>
+      <w:spacing w:after="100"/>
+    </w:pPr>
+  </w:style>
+  <w:style w:type="paragraph" w:styleId="TDC2">
+    <w:name w:val="toc 2"/>
+    <w:basedOn w:val="Normal"/>
+    <w:next w:val="Normal"/>
+    <w:autoRedefine/>
+    <w:uiPriority w:val="39"/>
+    <w:unhideWhenUsed/>
+    <w:rsid w:val="00905165"/>
+    <w:pPr>
+      <w:spacing w:after="100"/>
+      <w:ind w:left="220"/>
+    </w:pPr>
+  </w:style>
+  <w:style w:type="character" w:styleId="Hipervnculo">
+    <w:name w:val="Hyperlink"/>
+    <w:basedOn w:val="Fuentedeprrafopredeter"/>
+    <w:uiPriority w:val="99"/>
+    <w:unhideWhenUsed/>
+    <w:rsid w:val="00905165"/>
+    <w:rPr>
+      <w:color w:val="0563C1" w:themeColor="hyperlink"/>
+      <w:u w:val="single"/>
+    </w:rPr>
+  </w:style>
+  <w:style w:type="paragraph" w:styleId="Prrafodelista">
+    <w:name w:val="List Paragraph"/>
+    <w:basedOn w:val="Normal"/>
+    <w:uiPriority w:val="34"/>
+    <w:qFormat/>
+    <w:rsid w:val="00905165"/>
+    <w:pPr>
+      <w:ind w:left="720"/>
+      <w:contextualSpacing/>
+    </w:pPr>
+  </w:style>
+  <w:style w:type="character" w:customStyle="1" w:styleId="Ttulo3Car">
+    <w:name w:val="Título 3 Car"/>
+    <w:basedOn w:val="Fuentedeprrafopredeter"/>
+    <w:link w:val="Ttulo3"/>
+    <w:uiPriority w:val="9"/>
+    <w:rsid w:val="00914EEA"/>
+    <w:rPr>
+      <w:rFonts w:ascii="Arial" w:eastAsiaTheme="majorEastAsia" w:hAnsi="Arial" w:cstheme="majorBidi"/>
+      <w:sz w:val="24"/>
+      <w:szCs w:val="24"/>
+    </w:rPr>
+  </w:style>
+  <w:style w:type="paragraph" w:styleId="TDC3">
+    <w:name w:val="toc 3"/>
+    <w:basedOn w:val="Normal"/>
+    <w:next w:val="Normal"/>
+    <w:autoRedefine/>
+    <w:uiPriority w:val="39"/>
+    <w:unhideWhenUsed/>
+    <w:rsid w:val="00FB3DCF"/>
+    <w:pPr>
+      <w:spacing w:after="100"/>
+      <w:ind w:left="440"/>
+    </w:pPr>
   </w:style>
 </w:styles>
 </file>
@@ -2016,10 +3878,22 @@
 </CoverPageProperties>
 </file>
 
+<file path=customXml/item2.xml><?xml version="1.0" encoding="utf-8"?>
+<b:Sources xmlns:b="http://schemas.openxmlformats.org/officeDocument/2006/bibliography" xmlns="http://schemas.openxmlformats.org/officeDocument/2006/bibliography" SelectedStyle="\IEEE2006OfficeOnline.xsl" StyleName="IEEE" Version="2006"/>
+</file>
+
 <file path=customXml/itemProps1.xml><?xml version="1.0" encoding="utf-8"?>
 <ds:datastoreItem xmlns:ds="http://schemas.openxmlformats.org/officeDocument/2006/customXml" ds:itemID="{55AF091B-3C7A-41E3-B477-F2FDAA23CFDA}">
   <ds:schemaRefs>
     <ds:schemaRef ds:uri="http://schemas.microsoft.com/office/2006/coverPageProps"/>
   </ds:schemaRefs>
 </ds:datastoreItem>
+</file>
+
+<file path=customXml/itemProps2.xml><?xml version="1.0" encoding="utf-8"?>
+<ds:datastoreItem xmlns:ds="http://schemas.openxmlformats.org/officeDocument/2006/customXml" ds:itemID="{6AB39A54-8787-4FF0-8D6D-9863CF4B33CA}">
+  <ds:schemaRefs>
+    <ds:schemaRef ds:uri="http://schemas.openxmlformats.org/officeDocument/2006/bibliography"/>
+  </ds:schemaRefs>
+</ds:datastoreItem>
 </file>
</xml_diff>

<commit_message>
revizar ortografia en ambos documentos
</commit_message>
<xml_diff>
--- a/docs/ManualdeUsuarioSnakeBox.docx
+++ b/docs/ManualdeUsuarioSnakeBox.docx
@@ -410,32 +410,6 @@
                                     <w:szCs w:val="18"/>
                                   </w:rPr>
                                 </w:pPr>
-                                <w:sdt>
-                                  <w:sdtPr>
-                                    <w:rPr>
-                                      <w:color w:val="595959" w:themeColor="text1" w:themeTint="A6"/>
-                                      <w:sz w:val="18"/>
-                                      <w:szCs w:val="18"/>
-                                    </w:rPr>
-                                    <w:alias w:val="CorreoElectrónico"/>
-                                    <w:tag w:val="CorreoElectrónico"/>
-                                    <w:id w:val="942260680"/>
-                                    <w:showingPlcHdr/>
-                                    <w:dataBinding w:prefixMappings="xmlns:ns0='http://schemas.microsoft.com/office/2006/coverPageProps' " w:xpath="/ns0:CoverPageProperties[1]/ns0:CompanyEmail[1]" w:storeItemID="{55AF091B-3C7A-41E3-B477-F2FDAA23CFDA}"/>
-                                    <w:text/>
-                                  </w:sdtPr>
-                                  <w:sdtEndPr/>
-                                  <w:sdtContent>
-                                    <w:r>
-                                      <w:rPr>
-                                        <w:color w:val="595959" w:themeColor="text1" w:themeTint="A6"/>
-                                        <w:sz w:val="18"/>
-                                        <w:szCs w:val="18"/>
-                                      </w:rPr>
-                                      <w:t>[Dirección de correo electrónico]</w:t>
-                                    </w:r>
-                                  </w:sdtContent>
-                                </w:sdt>
                               </w:p>
                             </w:txbxContent>
                           </wps:txbx>
@@ -530,32 +504,6 @@
                               <w:szCs w:val="18"/>
                             </w:rPr>
                           </w:pPr>
-                          <w:sdt>
-                            <w:sdtPr>
-                              <w:rPr>
-                                <w:color w:val="595959" w:themeColor="text1" w:themeTint="A6"/>
-                                <w:sz w:val="18"/>
-                                <w:szCs w:val="18"/>
-                              </w:rPr>
-                              <w:alias w:val="CorreoElectrónico"/>
-                              <w:tag w:val="CorreoElectrónico"/>
-                              <w:id w:val="942260680"/>
-                              <w:showingPlcHdr/>
-                              <w:dataBinding w:prefixMappings="xmlns:ns0='http://schemas.microsoft.com/office/2006/coverPageProps' " w:xpath="/ns0:CoverPageProperties[1]/ns0:CompanyEmail[1]" w:storeItemID="{55AF091B-3C7A-41E3-B477-F2FDAA23CFDA}"/>
-                              <w:text/>
-                            </w:sdtPr>
-                            <w:sdtEndPr/>
-                            <w:sdtContent>
-                              <w:r>
-                                <w:rPr>
-                                  <w:color w:val="595959" w:themeColor="text1" w:themeTint="A6"/>
-                                  <w:sz w:val="18"/>
-                                  <w:szCs w:val="18"/>
-                                </w:rPr>
-                                <w:t>[Dirección de correo electrónico]</w:t>
-                              </w:r>
-                            </w:sdtContent>
-                          </w:sdt>
                         </w:p>
                       </w:txbxContent>
                     </v:textbox>
@@ -679,7 +627,15 @@
                                         <w:sz w:val="20"/>
                                         <w:szCs w:val="20"/>
                                       </w:rPr>
-                                      <w:t xml:space="preserve">Este documento contiene toda información referente a como ejecutar la aplicación </w:t>
+                                      <w:t>Este documento contiene toda información referente a como e</w:t>
+                                    </w:r>
+                                    <w:r>
+                                      <w:rPr>
+                                        <w:color w:val="595959" w:themeColor="text1" w:themeTint="A6"/>
+                                        <w:sz w:val="20"/>
+                                        <w:szCs w:val="20"/>
+                                      </w:rPr>
+                                      <w:t xml:space="preserve">jecutar la aplicación </w:t>
                                     </w:r>
                                     <w:proofErr w:type="spellStart"/>
                                     <w:r>
@@ -697,7 +653,7 @@
                                         <w:sz w:val="20"/>
                                         <w:szCs w:val="20"/>
                                       </w:rPr>
-                                      <w:t>, mediante gráficos y comandos.</w:t>
+                                      <w:t>.</w:t>
                                     </w:r>
                                   </w:p>
                                 </w:sdtContent>
@@ -777,7 +733,15 @@
                                   <w:sz w:val="20"/>
                                   <w:szCs w:val="20"/>
                                 </w:rPr>
-                                <w:t xml:space="preserve">Este documento contiene toda información referente a como ejecutar la aplicación </w:t>
+                                <w:t>Este documento contiene toda información referente a como e</w:t>
+                              </w:r>
+                              <w:r>
+                                <w:rPr>
+                                  <w:color w:val="595959" w:themeColor="text1" w:themeTint="A6"/>
+                                  <w:sz w:val="20"/>
+                                  <w:szCs w:val="20"/>
+                                </w:rPr>
+                                <w:t xml:space="preserve">jecutar la aplicación </w:t>
                               </w:r>
                               <w:proofErr w:type="spellStart"/>
                               <w:r>
@@ -795,7 +759,7 @@
                                   <w:sz w:val="20"/>
                                   <w:szCs w:val="20"/>
                                 </w:rPr>
-                                <w:t>, mediante gráficos y comandos.</w:t>
+                                <w:t>.</w:t>
                               </w:r>
                             </w:p>
                           </w:sdtContent>
@@ -1014,7 +978,341 @@
           <w:r>
             <w:br w:type="page"/>
           </w:r>
+          <w:bookmarkStart w:id="0" w:name="_GoBack"/>
+          <w:r>
+            <w:rPr>
+              <w:noProof/>
+              <w:lang w:eastAsia="es-ES"/>
+            </w:rPr>
+            <mc:AlternateContent>
+              <mc:Choice Requires="wps">
+                <w:drawing>
+                  <wp:anchor distT="0" distB="0" distL="114300" distR="114300" simplePos="0" relativeHeight="251664384" behindDoc="0" locked="0" layoutInCell="1" allowOverlap="1" wp14:anchorId="4CE07FD8" wp14:editId="5B957049">
+                    <wp:simplePos x="0" y="0"/>
+                    <wp:positionH relativeFrom="column">
+                      <wp:posOffset>0</wp:posOffset>
+                    </wp:positionH>
+                    <wp:positionV relativeFrom="paragraph">
+                      <wp:posOffset>-635</wp:posOffset>
+                    </wp:positionV>
+                    <wp:extent cx="5266442" cy="1136465"/>
+                    <wp:effectExtent l="0" t="0" r="0" b="0"/>
+                    <wp:wrapNone/>
+                    <wp:docPr id="419" name="Rectangle 15"/>
+                    <wp:cNvGraphicFramePr>
+                      <a:graphicFrameLocks xmlns:a="http://schemas.openxmlformats.org/drawingml/2006/main"/>
+                    </wp:cNvGraphicFramePr>
+                    <a:graphic xmlns:a="http://schemas.openxmlformats.org/drawingml/2006/main">
+                      <a:graphicData uri="http://schemas.microsoft.com/office/word/2010/wordprocessingShape">
+                        <wps:wsp>
+                          <wps:cNvSpPr>
+                            <a:spLocks noChangeArrowheads="1"/>
+                          </wps:cNvSpPr>
+                          <wps:spPr bwMode="auto">
+                            <a:xfrm>
+                              <a:off x="0" y="0"/>
+                              <a:ext cx="5266442" cy="1136465"/>
+                            </a:xfrm>
+                            <a:prstGeom prst="rect">
+                              <a:avLst/>
+                            </a:prstGeom>
+                            <a:noFill/>
+                            <a:extLst>
+                              <a:ext uri="{909E8E84-426E-40DD-AFC4-6F175D3DCCD1}">
+                                <a14:hiddenFill xmlns:a14="http://schemas.microsoft.com/office/drawing/2010/main">
+                                  <a:solidFill>
+                                    <a:srgbClr val="FFFFFF"/>
+                                  </a:solidFill>
+                                </a14:hiddenFill>
+                              </a:ext>
+                              <a:ext uri="{91240B29-F687-4F45-9708-019B960494DF}">
+                                <a14:hiddenLine xmlns:a14="http://schemas.microsoft.com/office/drawing/2010/main" w="9525">
+                                  <a:solidFill>
+                                    <a:srgbClr val="000000"/>
+                                  </a:solidFill>
+                                  <a:miter lim="800000"/>
+                                  <a:headEnd/>
+                                  <a:tailEnd/>
+                                </a14:hiddenLine>
+                              </a:ext>
+                              <a:ext uri="{53640926-AAD7-44D8-BBD7-CCE9431645EC}">
+                                <a14:shadowObscured xmlns:a14="http://schemas.microsoft.com/office/drawing/2010/main" val="1"/>
+                              </a:ext>
+                            </a:extLst>
+                          </wps:spPr>
+                          <wps:txbx>
+                            <w:txbxContent>
+                              <w:sdt>
+                                <w:sdtPr>
+                                  <w:rPr>
+                                    <w:b/>
+                                    <w:bCs/>
+                                    <w:color w:val="000000" w:themeColor="text1"/>
+                                    <w:sz w:val="32"/>
+                                    <w:szCs w:val="32"/>
+                                  </w:rPr>
+                                  <w:alias w:val="Compañía"/>
+                                  <w:id w:val="15866524"/>
+                                  <w:showingPlcHdr/>
+                                  <w:dataBinding w:prefixMappings="xmlns:ns0='http://schemas.openxmlformats.org/officeDocument/2006/extended-properties'" w:xpath="/ns0:Properties[1]/ns0:Company[1]" w:storeItemID="{6668398D-A668-4E3E-A5EB-62B293D839F1}"/>
+                                  <w:text/>
+                                </w:sdtPr>
+                                <w:sdtContent>
+                                  <w:p>
+                                    <w:pPr>
+                                      <w:spacing w:after="0"/>
+                                      <w:jc w:val="center"/>
+                                      <w:rPr>
+                                        <w:b/>
+                                        <w:bCs/>
+                                        <w:color w:val="000000" w:themeColor="text1"/>
+                                        <w:sz w:val="32"/>
+                                        <w:szCs w:val="32"/>
+                                      </w:rPr>
+                                    </w:pPr>
+                                    <w:r>
+                                      <w:rPr>
+                                        <w:b/>
+                                        <w:bCs/>
+                                        <w:color w:val="000000" w:themeColor="text1"/>
+                                        <w:sz w:val="32"/>
+                                        <w:szCs w:val="32"/>
+                                      </w:rPr>
+                                      <w:t xml:space="preserve">     </w:t>
+                                    </w:r>
+                                  </w:p>
+                                </w:sdtContent>
+                              </w:sdt>
+                              <w:p>
+                                <w:pPr>
+                                  <w:spacing w:after="0"/>
+                                  <w:jc w:val="center"/>
+                                  <w:rPr>
+                                    <w:b/>
+                                    <w:bCs/>
+                                    <w:color w:val="000000" w:themeColor="text1"/>
+                                    <w:sz w:val="32"/>
+                                    <w:szCs w:val="32"/>
+                                  </w:rPr>
+                                </w:pPr>
+                                <w:r>
+                                  <w:rPr>
+                                    <w:b/>
+                                    <w:bCs/>
+                                    <w:color w:val="000000" w:themeColor="text1"/>
+                                    <w:sz w:val="32"/>
+                                    <w:szCs w:val="32"/>
+                                  </w:rPr>
+                                  <w:t>ESCUELA SUPERIOR POLITECNICA DEL LITORAL</w:t>
+                                </w:r>
+                              </w:p>
+                              <w:p>
+                                <w:pPr>
+                                  <w:spacing w:after="0"/>
+                                  <w:jc w:val="center"/>
+                                  <w:rPr>
+                                    <w:b/>
+                                    <w:bCs/>
+                                    <w:color w:val="000000" w:themeColor="text1"/>
+                                    <w:sz w:val="32"/>
+                                    <w:szCs w:val="32"/>
+                                  </w:rPr>
+                                </w:pPr>
+                                <w:r>
+                                  <w:rPr>
+                                    <w:b/>
+                                    <w:bCs/>
+                                    <w:color w:val="000000" w:themeColor="text1"/>
+                                    <w:sz w:val="32"/>
+                                    <w:szCs w:val="32"/>
+                                  </w:rPr>
+                                  <w:t>Facultad de Ingeniería en Electricidad y Computación</w:t>
+                                </w:r>
+                              </w:p>
+                              <w:p>
+                                <w:pPr>
+                                  <w:spacing w:after="0"/>
+                                  <w:jc w:val="center"/>
+                                  <w:rPr>
+                                    <w:b/>
+                                    <w:bCs/>
+                                    <w:color w:val="000000" w:themeColor="text1"/>
+                                    <w:sz w:val="32"/>
+                                    <w:szCs w:val="32"/>
+                                  </w:rPr>
+                                </w:pPr>
+                                <w:r>
+                                  <w:rPr>
+                                    <w:b/>
+                                    <w:bCs/>
+                                    <w:color w:val="000000" w:themeColor="text1"/>
+                                    <w:sz w:val="32"/>
+                                    <w:szCs w:val="32"/>
+                                  </w:rPr>
+                                  <w:t>Sistemas operativos</w:t>
+                                </w:r>
+                              </w:p>
+                              <w:p>
+                                <w:pPr>
+                                  <w:spacing w:after="0"/>
+                                  <w:jc w:val="center"/>
+                                  <w:rPr>
+                                    <w:b/>
+                                    <w:bCs/>
+                                    <w:color w:val="000000" w:themeColor="text1"/>
+                                    <w:sz w:val="32"/>
+                                    <w:szCs w:val="32"/>
+                                  </w:rPr>
+                                </w:pPr>
+                              </w:p>
+                            </w:txbxContent>
+                          </wps:txbx>
+                          <wps:bodyPr rot="0" vert="horz" wrap="square" lIns="91440" tIns="45720" rIns="91440" bIns="45720" anchor="t" anchorCtr="0" upright="1">
+                            <a:noAutofit/>
+                          </wps:bodyPr>
+                        </wps:wsp>
+                      </a:graphicData>
+                    </a:graphic>
+                  </wp:anchor>
+                </w:drawing>
+              </mc:Choice>
+              <mc:Fallback>
+                <w:pict>
+                  <v:rect w14:anchorId="4CE07FD8" id="Rectangle 15" o:spid="_x0000_s1029" style="position:absolute;margin-left:0;margin-top:-.05pt;width:414.7pt;height:89.5pt;z-index:251664384;visibility:visible;mso-wrap-style:square;mso-wrap-distance-left:9pt;mso-wrap-distance-top:0;mso-wrap-distance-right:9pt;mso-wrap-distance-bottom:0;mso-position-horizontal:absolute;mso-position-horizontal-relative:text;mso-position-vertical:absolute;mso-position-vertical-relative:text;v-text-anchor:top" o:gfxdata="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" filled="f" stroked="f">
+                    <v:textbox>
+                      <w:txbxContent>
+                        <w:sdt>
+                          <w:sdtPr>
+                            <w:rPr>
+                              <w:b/>
+                              <w:bCs/>
+                              <w:color w:val="000000" w:themeColor="text1"/>
+                              <w:sz w:val="32"/>
+                              <w:szCs w:val="32"/>
+                            </w:rPr>
+                            <w:alias w:val="Compañía"/>
+                            <w:id w:val="15866524"/>
+                            <w:showingPlcHdr/>
+                            <w:dataBinding w:prefixMappings="xmlns:ns0='http://schemas.openxmlformats.org/officeDocument/2006/extended-properties'" w:xpath="/ns0:Properties[1]/ns0:Company[1]" w:storeItemID="{6668398D-A668-4E3E-A5EB-62B293D839F1}"/>
+                            <w:text/>
+                          </w:sdtPr>
+                          <w:sdtContent>
+                            <w:p>
+                              <w:pPr>
+                                <w:spacing w:after="0"/>
+                                <w:jc w:val="center"/>
+                                <w:rPr>
+                                  <w:b/>
+                                  <w:bCs/>
+                                  <w:color w:val="000000" w:themeColor="text1"/>
+                                  <w:sz w:val="32"/>
+                                  <w:szCs w:val="32"/>
+                                </w:rPr>
+                              </w:pPr>
+                              <w:r>
+                                <w:rPr>
+                                  <w:b/>
+                                  <w:bCs/>
+                                  <w:color w:val="000000" w:themeColor="text1"/>
+                                  <w:sz w:val="32"/>
+                                  <w:szCs w:val="32"/>
+                                </w:rPr>
+                                <w:t xml:space="preserve">     </w:t>
+                              </w:r>
+                            </w:p>
+                          </w:sdtContent>
+                        </w:sdt>
+                        <w:p>
+                          <w:pPr>
+                            <w:spacing w:after="0"/>
+                            <w:jc w:val="center"/>
+                            <w:rPr>
+                              <w:b/>
+                              <w:bCs/>
+                              <w:color w:val="000000" w:themeColor="text1"/>
+                              <w:sz w:val="32"/>
+                              <w:szCs w:val="32"/>
+                            </w:rPr>
+                          </w:pPr>
+                          <w:r>
+                            <w:rPr>
+                              <w:b/>
+                              <w:bCs/>
+                              <w:color w:val="000000" w:themeColor="text1"/>
+                              <w:sz w:val="32"/>
+                              <w:szCs w:val="32"/>
+                            </w:rPr>
+                            <w:t>ESCUELA SUPERIOR POLITECNICA DEL LITORAL</w:t>
+                          </w:r>
+                        </w:p>
+                        <w:p>
+                          <w:pPr>
+                            <w:spacing w:after="0"/>
+                            <w:jc w:val="center"/>
+                            <w:rPr>
+                              <w:b/>
+                              <w:bCs/>
+                              <w:color w:val="000000" w:themeColor="text1"/>
+                              <w:sz w:val="32"/>
+                              <w:szCs w:val="32"/>
+                            </w:rPr>
+                          </w:pPr>
+                          <w:r>
+                            <w:rPr>
+                              <w:b/>
+                              <w:bCs/>
+                              <w:color w:val="000000" w:themeColor="text1"/>
+                              <w:sz w:val="32"/>
+                              <w:szCs w:val="32"/>
+                            </w:rPr>
+                            <w:t>Facultad de Ingeniería en Electricidad y Computación</w:t>
+                          </w:r>
+                        </w:p>
+                        <w:p>
+                          <w:pPr>
+                            <w:spacing w:after="0"/>
+                            <w:jc w:val="center"/>
+                            <w:rPr>
+                              <w:b/>
+                              <w:bCs/>
+                              <w:color w:val="000000" w:themeColor="text1"/>
+                              <w:sz w:val="32"/>
+                              <w:szCs w:val="32"/>
+                            </w:rPr>
+                          </w:pPr>
+                          <w:r>
+                            <w:rPr>
+                              <w:b/>
+                              <w:bCs/>
+                              <w:color w:val="000000" w:themeColor="text1"/>
+                              <w:sz w:val="32"/>
+                              <w:szCs w:val="32"/>
+                            </w:rPr>
+                            <w:t>Sistemas operativos</w:t>
+                          </w:r>
+                        </w:p>
+                        <w:p>
+                          <w:pPr>
+                            <w:spacing w:after="0"/>
+                            <w:jc w:val="center"/>
+                            <w:rPr>
+                              <w:b/>
+                              <w:bCs/>
+                              <w:color w:val="000000" w:themeColor="text1"/>
+                              <w:sz w:val="32"/>
+                              <w:szCs w:val="32"/>
+                            </w:rPr>
+                          </w:pPr>
+                        </w:p>
+                      </w:txbxContent>
+                    </v:textbox>
+                  </v:rect>
+                </w:pict>
+              </mc:Fallback>
+            </mc:AlternateContent>
+          </w:r>
         </w:p>
+        <w:bookmarkEnd w:id="0" w:displacedByCustomXml="next"/>
       </w:sdtContent>
     </w:sdt>
     <w:sdt>
@@ -1068,7 +1366,7 @@
           <w:r>
             <w:fldChar w:fldCharType="separate"/>
           </w:r>
-          <w:hyperlink w:anchor="_Toc392833483" w:history="1">
+          <w:hyperlink w:anchor="_Toc392840666" w:history="1">
             <w:r>
               <w:rPr>
                 <w:rStyle w:val="Hipervnculo"/>
@@ -1096,7 +1394,7 @@
                 <w:noProof/>
                 <w:webHidden/>
               </w:rPr>
-              <w:instrText xml:space="preserve"> PAGEREF _Toc392833483 \h </w:instrText>
+              <w:instrText xml:space="preserve"> PAGEREF _Toc392840666 \h </w:instrText>
             </w:r>
             <w:r>
               <w:rPr>
@@ -1139,7 +1437,7 @@
               <w:lang w:eastAsia="es-ES"/>
             </w:rPr>
           </w:pPr>
-          <w:hyperlink w:anchor="_Toc392833484" w:history="1">
+          <w:hyperlink w:anchor="_Toc392840667" w:history="1">
             <w:r>
               <w:rPr>
                 <w:rStyle w:val="Hipervnculo"/>
@@ -1167,7 +1465,7 @@
                 <w:noProof/>
                 <w:webHidden/>
               </w:rPr>
-              <w:instrText xml:space="preserve"> PAGEREF _Toc392833484 \h </w:instrText>
+              <w:instrText xml:space="preserve"> PAGEREF _Toc392840667 \h </w:instrText>
             </w:r>
             <w:r>
               <w:rPr>
@@ -1211,7 +1509,7 @@
               <w:lang w:eastAsia="es-ES"/>
             </w:rPr>
           </w:pPr>
-          <w:hyperlink w:anchor="_Toc392833485" w:history="1">
+          <w:hyperlink w:anchor="_Toc392840668" w:history="1">
             <w:r>
               <w:rPr>
                 <w:rStyle w:val="Hipervnculo"/>
@@ -1255,7 +1553,7 @@
                 <w:noProof/>
                 <w:webHidden/>
               </w:rPr>
-              <w:instrText xml:space="preserve"> PAGEREF _Toc392833485 \h </w:instrText>
+              <w:instrText xml:space="preserve"> PAGEREF _Toc392840668 \h </w:instrText>
             </w:r>
             <w:r>
               <w:rPr>
@@ -1299,7 +1597,7 @@
               <w:lang w:eastAsia="es-ES"/>
             </w:rPr>
           </w:pPr>
-          <w:hyperlink w:anchor="_Toc392833486" w:history="1">
+          <w:hyperlink w:anchor="_Toc392840669" w:history="1">
             <w:r>
               <w:rPr>
                 <w:rStyle w:val="Hipervnculo"/>
@@ -1343,7 +1641,7 @@
                 <w:noProof/>
                 <w:webHidden/>
               </w:rPr>
-              <w:instrText xml:space="preserve"> PAGEREF _Toc392833486 \h </w:instrText>
+              <w:instrText xml:space="preserve"> PAGEREF _Toc392840669 \h </w:instrText>
             </w:r>
             <w:r>
               <w:rPr>
@@ -1387,7 +1685,7 @@
               <w:lang w:eastAsia="es-ES"/>
             </w:rPr>
           </w:pPr>
-          <w:hyperlink w:anchor="_Toc392833487" w:history="1">
+          <w:hyperlink w:anchor="_Toc392840670" w:history="1">
             <w:r>
               <w:rPr>
                 <w:rStyle w:val="Hipervnculo"/>
@@ -1431,7 +1729,7 @@
                 <w:noProof/>
                 <w:webHidden/>
               </w:rPr>
-              <w:instrText xml:space="preserve"> PAGEREF _Toc392833487 \h </w:instrText>
+              <w:instrText xml:space="preserve"> PAGEREF _Toc392840670 \h </w:instrText>
             </w:r>
             <w:r>
               <w:rPr>
@@ -1475,7 +1773,7 @@
               <w:lang w:eastAsia="es-ES"/>
             </w:rPr>
           </w:pPr>
-          <w:hyperlink w:anchor="_Toc392833488" w:history="1">
+          <w:hyperlink w:anchor="_Toc392840671" w:history="1">
             <w:r>
               <w:rPr>
                 <w:rStyle w:val="Hipervnculo"/>
@@ -1519,7 +1817,7 @@
                 <w:noProof/>
                 <w:webHidden/>
               </w:rPr>
-              <w:instrText xml:space="preserve"> PAGEREF _Toc392833488 \h </w:instrText>
+              <w:instrText xml:space="preserve"> PAGEREF _Toc392840671 \h </w:instrText>
             </w:r>
             <w:r>
               <w:rPr>
@@ -1563,7 +1861,7 @@
               <w:lang w:eastAsia="es-ES"/>
             </w:rPr>
           </w:pPr>
-          <w:hyperlink w:anchor="_Toc392833489" w:history="1">
+          <w:hyperlink w:anchor="_Toc392840672" w:history="1">
             <w:r>
               <w:rPr>
                 <w:rStyle w:val="Hipervnculo"/>
@@ -1605,7 +1903,7 @@
                 <w:noProof/>
                 <w:webHidden/>
               </w:rPr>
-              <w:instrText xml:space="preserve"> PAGEREF _Toc392833489 \h </w:instrText>
+              <w:instrText xml:space="preserve"> PAGEREF _Toc392840672 \h </w:instrText>
             </w:r>
             <w:r>
               <w:rPr>
@@ -1649,7 +1947,7 @@
               <w:lang w:eastAsia="es-ES"/>
             </w:rPr>
           </w:pPr>
-          <w:hyperlink w:anchor="_Toc392833490" w:history="1">
+          <w:hyperlink w:anchor="_Toc392840673" w:history="1">
             <w:r>
               <w:rPr>
                 <w:rStyle w:val="Hipervnculo"/>
@@ -1691,7 +1989,7 @@
                 <w:noProof/>
                 <w:webHidden/>
               </w:rPr>
-              <w:instrText xml:space="preserve"> PAGEREF _Toc392833490 \h </w:instrText>
+              <w:instrText xml:space="preserve"> PAGEREF _Toc392840673 \h </w:instrText>
             </w:r>
             <w:r>
               <w:rPr>
@@ -1735,7 +2033,7 @@
               <w:lang w:eastAsia="es-ES"/>
             </w:rPr>
           </w:pPr>
-          <w:hyperlink w:anchor="_Toc392833491" w:history="1">
+          <w:hyperlink w:anchor="_Toc392840674" w:history="1">
             <w:r>
               <w:rPr>
                 <w:rStyle w:val="Hipervnculo"/>
@@ -1777,7 +2075,7 @@
                 <w:noProof/>
                 <w:webHidden/>
               </w:rPr>
-              <w:instrText xml:space="preserve"> PAGEREF _Toc392833491 \h </w:instrText>
+              <w:instrText xml:space="preserve"> PAGEREF _Toc392840674 \h </w:instrText>
             </w:r>
             <w:r>
               <w:rPr>
@@ -1821,7 +2119,7 @@
               <w:lang w:eastAsia="es-ES"/>
             </w:rPr>
           </w:pPr>
-          <w:hyperlink w:anchor="_Toc392833492" w:history="1">
+          <w:hyperlink w:anchor="_Toc392840675" w:history="1">
             <w:r>
               <w:rPr>
                 <w:rStyle w:val="Hipervnculo"/>
@@ -1863,7 +2161,7 @@
                 <w:noProof/>
                 <w:webHidden/>
               </w:rPr>
-              <w:instrText xml:space="preserve"> PAGEREF _Toc392833492 \h </w:instrText>
+              <w:instrText xml:space="preserve"> PAGEREF _Toc392840675 \h </w:instrText>
             </w:r>
             <w:r>
               <w:rPr>
@@ -1932,9 +2230,7 @@
           <w:b/>
         </w:rPr>
       </w:pPr>
-      <w:bookmarkStart w:id="0" w:name="_Toc392833483"/>
-      <w:bookmarkStart w:id="1" w:name="_GoBack"/>
-      <w:bookmarkEnd w:id="1"/>
+      <w:bookmarkStart w:id="1" w:name="_Toc392840666"/>
       <w:r>
         <w:rPr>
           <w:b/>
@@ -1942,7 +2238,7 @@
         <w:lastRenderedPageBreak/>
         <w:t>Introducción</w:t>
       </w:r>
-      <w:bookmarkEnd w:id="0"/>
+      <w:bookmarkEnd w:id="1"/>
     </w:p>
     <w:p>
       <w:pPr>
@@ -2045,7 +2341,7 @@
           <w:b/>
         </w:rPr>
       </w:pPr>
-      <w:bookmarkStart w:id="2" w:name="_Toc392833484"/>
+      <w:bookmarkStart w:id="2" w:name="_Toc392840667"/>
       <w:r>
         <w:rPr>
           <w:b/>
@@ -2066,7 +2362,7 @@
           <w:b/>
         </w:rPr>
       </w:pPr>
-      <w:bookmarkStart w:id="3" w:name="_Toc392833485"/>
+      <w:bookmarkStart w:id="3" w:name="_Toc392840668"/>
       <w:r>
         <w:rPr>
           <w:b/>
@@ -2086,7 +2382,7 @@
           <w:rFonts w:cs="Arial"/>
         </w:rPr>
       </w:pPr>
-      <w:bookmarkStart w:id="4" w:name="_Toc392833486"/>
+      <w:bookmarkStart w:id="4" w:name="_Toc392840669"/>
       <w:r>
         <w:rPr>
           <w:rFonts w:cs="Arial"/>
@@ -2209,7 +2505,7 @@
           <w:b/>
         </w:rPr>
       </w:pPr>
-      <w:bookmarkStart w:id="5" w:name="_Toc392833487"/>
+      <w:bookmarkStart w:id="5" w:name="_Toc392840670"/>
       <w:r>
         <w:rPr>
           <w:b/>
@@ -2229,7 +2525,7 @@
           <w:rFonts w:cs="Arial"/>
         </w:rPr>
       </w:pPr>
-      <w:bookmarkStart w:id="6" w:name="_Toc392833488"/>
+      <w:bookmarkStart w:id="6" w:name="_Toc392840671"/>
       <w:r>
         <w:rPr>
           <w:rFonts w:cs="Arial"/>
@@ -2424,7 +2720,7 @@
           <w:numId w:val="1"/>
         </w:numPr>
       </w:pPr>
-      <w:bookmarkStart w:id="7" w:name="_Toc392833489"/>
+      <w:bookmarkStart w:id="7" w:name="_Toc392840672"/>
       <w:r>
         <w:t>Establecer directorio local</w:t>
       </w:r>
@@ -2649,7 +2945,7 @@
           <w:numId w:val="1"/>
         </w:numPr>
       </w:pPr>
-      <w:bookmarkStart w:id="8" w:name="_Toc392833490"/>
+      <w:bookmarkStart w:id="8" w:name="_Toc392840673"/>
       <w:r>
         <w:t>Descargar archivos del servidor</w:t>
       </w:r>
@@ -2784,7 +3080,7 @@
           <w:numId w:val="1"/>
         </w:numPr>
       </w:pPr>
-      <w:bookmarkStart w:id="9" w:name="_Toc392833491"/>
+      <w:bookmarkStart w:id="9" w:name="_Toc392840674"/>
       <w:r>
         <w:t>Sincronización de archivos</w:t>
       </w:r>
@@ -2922,7 +3218,7 @@
           <w:numId w:val="1"/>
         </w:numPr>
       </w:pPr>
-      <w:bookmarkStart w:id="10" w:name="_Toc392833492"/>
+      <w:bookmarkStart w:id="10" w:name="_Toc392840675"/>
       <w:r>
         <w:t>Manual de usuario</w:t>
       </w:r>
@@ -3064,7 +3360,7 @@
           <w:rPr>
             <w:noProof/>
           </w:rPr>
-          <w:t>3</w:t>
+          <w:t>1</w:t>
         </w:r>
         <w:r>
           <w:fldChar w:fldCharType="end"/>
@@ -4251,7 +4547,7 @@
 <file path=customXml/item1.xml><?xml version="1.0" encoding="utf-8"?>
 <CoverPageProperties xmlns="http://schemas.microsoft.com/office/2006/coverPageProps">
   <PublishDate/>
-  <Abstract>Este documento contiene toda información referente a como ejecutar la aplicación SnakeBox, mediante gráficos y comandos.</Abstract>
+  <Abstract>Este documento contiene toda información referente a como ejecutar la aplicación SnakeBox.</Abstract>
   <CompanyAddress/>
   <CompanyPhone/>
   <CompanyFax/>
@@ -4272,7 +4568,7 @@
 </file>
 
 <file path=customXml/itemProps2.xml><?xml version="1.0" encoding="utf-8"?>
-<ds:datastoreItem xmlns:ds="http://schemas.openxmlformats.org/officeDocument/2006/customXml" ds:itemID="{CFB30D37-7A76-410A-A319-A8BAF3FE825D}">
+<ds:datastoreItem xmlns:ds="http://schemas.openxmlformats.org/officeDocument/2006/customXml" ds:itemID="{05D3960A-AC85-40CB-9A1C-3710F9E1149B}">
   <ds:schemaRefs>
     <ds:schemaRef ds:uri="http://schemas.openxmlformats.org/officeDocument/2006/bibliography"/>
   </ds:schemaRefs>

</xml_diff>